<commit_message>
Modify Block Diagram : added DC Voltage Sensor as input
</commit_message>
<xml_diff>
--- a/Block Diagram.docx
+++ b/Block Diagram.docx
@@ -142,7 +142,7 @@
           </mc:Choice>
           <mc:Fallback>
             <w:pict>
-              <v:rect w14:anchorId="74804D1F" id="Rectangle 13" o:spid="_x0000_s1026" style="position:absolute;margin-left:333.7pt;margin-top:20.4pt;width:109.5pt;height:67.5pt;z-index:251671552;visibility:visible;mso-wrap-style:square;mso-wrap-distance-left:9pt;mso-wrap-distance-top:0;mso-wrap-distance-right:9pt;mso-wrap-distance-bottom:0;mso-position-horizontal:absolute;mso-position-horizontal-relative:text;mso-position-vertical:absolute;mso-position-vertical-relative:text;v-text-anchor:middle" o:gfxdata="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" filled="f" strokecolor="black [3213]" strokeweight="4.5pt">
+              <v:rect w14:anchorId="74804D1F" id="Rectangle 13" o:spid="_x0000_s1026" style="position:absolute;margin-left:333.7pt;margin-top:20.4pt;width:109.5pt;height:67.5pt;z-index:251671552;visibility:visible;mso-wrap-style:square;mso-wrap-distance-left:9pt;mso-wrap-distance-top:0;mso-wrap-distance-right:9pt;mso-wrap-distance-bottom:0;mso-position-horizontal:absolute;mso-position-horizontal-relative:text;mso-position-vertical:absolute;mso-position-vertical-relative:text;v-text-anchor:middle" o:gfxdata="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" filled="f" strokecolor="black [3213]" strokeweight="4.5pt">
                 <v:textbox>
                   <w:txbxContent>
                     <w:p>
@@ -326,7 +326,7 @@
           </mc:Choice>
           <mc:Fallback>
             <w:pict>
-              <v:rect w14:anchorId="30CC6D4F" id="Rectangle 2" o:spid="_x0000_s1027" style="position:absolute;margin-left:9.3pt;margin-top:22.05pt;width:109.5pt;height:67.5pt;z-index:251664384;visibility:visible;mso-wrap-style:square;mso-wrap-distance-left:9pt;mso-wrap-distance-top:0;mso-wrap-distance-right:9pt;mso-wrap-distance-bottom:0;mso-position-horizontal:absolute;mso-position-horizontal-relative:text;mso-position-vertical:absolute;mso-position-vertical-relative:text;v-text-anchor:middle" o:gfxdata="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" filled="f" strokecolor="black [3213]" strokeweight="4.5pt">
+              <v:rect w14:anchorId="30CC6D4F" id="Rectangle 2" o:spid="_x0000_s1027" style="position:absolute;margin-left:9.3pt;margin-top:22.05pt;width:109.5pt;height:67.5pt;z-index:251664384;visibility:visible;mso-wrap-style:square;mso-wrap-distance-left:9pt;mso-wrap-distance-top:0;mso-wrap-distance-right:9pt;mso-wrap-distance-bottom:0;mso-position-horizontal:absolute;mso-position-horizontal-relative:text;mso-position-vertical:absolute;mso-position-vertical-relative:text;v-text-anchor:middle" o:gfxdata="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" filled="f" strokecolor="black [3213]" strokeweight="4.5pt">
                 <v:textbox>
                   <w:txbxContent>
                     <w:p>
@@ -385,86 +385,7 @@
         <mc:AlternateContent>
           <mc:Choice Requires="wps">
             <w:drawing>
-              <wp:anchor distT="0" distB="0" distL="114300" distR="114300" simplePos="0" relativeHeight="251676672" behindDoc="0" locked="0" layoutInCell="1" allowOverlap="1" wp14:anchorId="2D5C42FF" wp14:editId="4782F6B2">
-                <wp:simplePos x="0" y="0"/>
-                <wp:positionH relativeFrom="column">
-                  <wp:posOffset>3927191</wp:posOffset>
-                </wp:positionH>
-                <wp:positionV relativeFrom="paragraph">
-                  <wp:posOffset>3246558</wp:posOffset>
-                </wp:positionV>
-                <wp:extent cx="0" cy="492760"/>
-                <wp:effectExtent l="0" t="93980" r="0" b="96520"/>
-                <wp:wrapNone/>
-                <wp:docPr id="39" name="Straight Arrow Connector 39"/>
-                <wp:cNvGraphicFramePr/>
-                <a:graphic xmlns:a="http://schemas.openxmlformats.org/drawingml/2006/main">
-                  <a:graphicData uri="http://schemas.microsoft.com/office/word/2010/wordprocessingShape">
-                    <wps:wsp>
-                      <wps:cNvCnPr/>
-                      <wps:spPr>
-                        <a:xfrm rot="5400000" flipH="1">
-                          <a:off x="0" y="0"/>
-                          <a:ext cx="0" cy="492760"/>
-                        </a:xfrm>
-                        <a:prstGeom prst="straightConnector1">
-                          <a:avLst/>
-                        </a:prstGeom>
-                        <a:ln w="38100">
-                          <a:solidFill>
-                            <a:schemeClr val="tx1"/>
-                          </a:solidFill>
-                          <a:tailEnd type="triangle"/>
-                        </a:ln>
-                      </wps:spPr>
-                      <wps:style>
-                        <a:lnRef idx="1">
-                          <a:schemeClr val="accent1"/>
-                        </a:lnRef>
-                        <a:fillRef idx="0">
-                          <a:schemeClr val="accent1"/>
-                        </a:fillRef>
-                        <a:effectRef idx="0">
-                          <a:schemeClr val="accent1"/>
-                        </a:effectRef>
-                        <a:fontRef idx="minor">
-                          <a:schemeClr val="tx1"/>
-                        </a:fontRef>
-                      </wps:style>
-                      <wps:bodyPr/>
-                    </wps:wsp>
-                  </a:graphicData>
-                </a:graphic>
-                <wp14:sizeRelH relativeFrom="margin">
-                  <wp14:pctWidth>0</wp14:pctWidth>
-                </wp14:sizeRelH>
-                <wp14:sizeRelV relativeFrom="margin">
-                  <wp14:pctHeight>0</wp14:pctHeight>
-                </wp14:sizeRelV>
-              </wp:anchor>
-            </w:drawing>
-          </mc:Choice>
-          <mc:Fallback>
-            <w:pict>
-              <v:shapetype w14:anchorId="129E4B9C" id="_x0000_t32" coordsize="21600,21600" o:spt="32" o:oned="t" path="m,l21600,21600e" filled="f">
-                <v:path arrowok="t" fillok="f" o:connecttype="none"/>
-                <o:lock v:ext="edit" shapetype="t"/>
-              </v:shapetype>
-              <v:shape id="Straight Arrow Connector 39" o:spid="_x0000_s1026" type="#_x0000_t32" style="position:absolute;margin-left:309.25pt;margin-top:255.65pt;width:0;height:38.8pt;rotation:-90;flip:x;z-index:251676672;visibility:visible;mso-wrap-style:square;mso-width-percent:0;mso-height-percent:0;mso-wrap-distance-left:9pt;mso-wrap-distance-top:0;mso-wrap-distance-right:9pt;mso-wrap-distance-bottom:0;mso-position-horizontal:absolute;mso-position-horizontal-relative:text;mso-position-vertical:absolute;mso-position-vertical-relative:text;mso-width-percent:0;mso-height-percent:0;mso-width-relative:margin;mso-height-relative:margin" o:gfxdata="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" strokecolor="black [3213]" strokeweight="3pt">
-                <v:stroke endarrow="block" joinstyle="miter"/>
-              </v:shape>
-            </w:pict>
-          </mc:Fallback>
-        </mc:AlternateContent>
-      </w:r>
-      <w:r>
-        <w:rPr>
-          <w:noProof/>
-        </w:rPr>
-        <mc:AlternateContent>
-          <mc:Choice Requires="wps">
-            <w:drawing>
-              <wp:anchor distT="0" distB="0" distL="114300" distR="114300" simplePos="0" relativeHeight="251675648" behindDoc="0" locked="0" layoutInCell="1" allowOverlap="1" wp14:anchorId="063EDE23" wp14:editId="34DCA587">
+              <wp:anchor distT="0" distB="0" distL="114300" distR="114300" simplePos="0" relativeHeight="251675648" behindDoc="0" locked="0" layoutInCell="1" allowOverlap="1" wp14:anchorId="063EDE23" wp14:editId="69F564B1">
                 <wp:simplePos x="0" y="0"/>
                 <wp:positionH relativeFrom="column">
                   <wp:posOffset>3927344</wp:posOffset>
@@ -525,7 +446,11 @@
           </mc:Choice>
           <mc:Fallback>
             <w:pict>
-              <v:shape w14:anchorId="5693D2C2" id="Straight Arrow Connector 38" o:spid="_x0000_s1026" type="#_x0000_t32" style="position:absolute;margin-left:309.25pt;margin-top:140.2pt;width:0;height:38.8pt;rotation:-90;z-index:251675648;visibility:visible;mso-wrap-style:square;mso-width-percent:0;mso-height-percent:0;mso-wrap-distance-left:9pt;mso-wrap-distance-top:0;mso-wrap-distance-right:9pt;mso-wrap-distance-bottom:0;mso-position-horizontal:absolute;mso-position-horizontal-relative:text;mso-position-vertical:absolute;mso-position-vertical-relative:text;mso-width-percent:0;mso-height-percent:0;mso-width-relative:margin;mso-height-relative:margin" o:gfxdata="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" strokecolor="black [3213]" strokeweight="3pt">
+              <v:shapetype w14:anchorId="27BF14D0" id="_x0000_t32" coordsize="21600,21600" o:spt="32" o:oned="t" path="m,l21600,21600e" filled="f">
+                <v:path arrowok="t" fillok="f" o:connecttype="none"/>
+                <o:lock v:ext="edit" shapetype="t"/>
+              </v:shapetype>
+              <v:shape id="Straight Arrow Connector 38" o:spid="_x0000_s1026" type="#_x0000_t32" style="position:absolute;margin-left:309.25pt;margin-top:140.2pt;width:0;height:38.8pt;rotation:-90;z-index:251675648;visibility:visible;mso-wrap-style:square;mso-width-percent:0;mso-height-percent:0;mso-wrap-distance-left:9pt;mso-wrap-distance-top:0;mso-wrap-distance-right:9pt;mso-wrap-distance-bottom:0;mso-position-horizontal:absolute;mso-position-horizontal-relative:text;mso-position-vertical:absolute;mso-position-vertical-relative:text;mso-width-percent:0;mso-height-percent:0;mso-width-relative:margin;mso-height-relative:margin" o:gfxdata="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" strokecolor="black [3213]" strokeweight="3pt">
                 <v:stroke endarrow="block" joinstyle="miter"/>
               </v:shape>
             </w:pict>
@@ -720,7 +645,7 @@
           </mc:Choice>
           <mc:Fallback>
             <w:pict>
-              <v:rect w14:anchorId="3CD540A6" id="Rectangle 4" o:spid="_x0000_s1028" style="position:absolute;margin-left:171.4pt;margin-top:123.35pt;width:109.5pt;height:67.5pt;z-index:251666432;visibility:visible;mso-wrap-style:square;mso-wrap-distance-left:9pt;mso-wrap-distance-top:0;mso-wrap-distance-right:9pt;mso-wrap-distance-bottom:0;mso-position-horizontal:absolute;mso-position-horizontal-relative:text;mso-position-vertical:absolute;mso-position-vertical-relative:text;v-text-anchor:middle" o:gfxdata="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" filled="f" strokecolor="black [3213]" strokeweight="4.5pt">
+              <v:rect w14:anchorId="3CD540A6" id="Rectangle 4" o:spid="_x0000_s1028" style="position:absolute;margin-left:171.4pt;margin-top:123.35pt;width:109.5pt;height:67.5pt;z-index:251666432;visibility:visible;mso-wrap-style:square;mso-wrap-distance-left:9pt;mso-wrap-distance-top:0;mso-wrap-distance-right:9pt;mso-wrap-distance-bottom:0;mso-position-horizontal:absolute;mso-position-horizontal-relative:text;mso-position-vertical:absolute;mso-position-vertical-relative:text;v-text-anchor:middle" o:gfxdata="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" filled="f" strokecolor="black [3213]" strokeweight="4.5pt">
                 <v:textbox>
                   <w:txbxContent>
                     <w:p>
@@ -777,450 +702,7 @@
         <mc:AlternateContent>
           <mc:Choice Requires="wps">
             <w:drawing>
-              <wp:anchor distT="0" distB="0" distL="114300" distR="114300" simplePos="0" relativeHeight="251673600" behindDoc="0" locked="0" layoutInCell="1" allowOverlap="1" wp14:anchorId="06C15BB8" wp14:editId="42E85086">
-                <wp:simplePos x="0" y="0"/>
-                <wp:positionH relativeFrom="column">
-                  <wp:posOffset>2173430</wp:posOffset>
-                </wp:positionH>
-                <wp:positionV relativeFrom="paragraph">
-                  <wp:posOffset>4662367</wp:posOffset>
-                </wp:positionV>
-                <wp:extent cx="1390650" cy="857250"/>
-                <wp:effectExtent l="19050" t="19050" r="38100" b="38100"/>
-                <wp:wrapNone/>
-                <wp:docPr id="31" name="Rectangle 31"/>
-                <wp:cNvGraphicFramePr/>
-                <a:graphic xmlns:a="http://schemas.openxmlformats.org/drawingml/2006/main">
-                  <a:graphicData uri="http://schemas.microsoft.com/office/word/2010/wordprocessingShape">
-                    <wps:wsp>
-                      <wps:cNvSpPr/>
-                      <wps:spPr>
-                        <a:xfrm>
-                          <a:off x="0" y="0"/>
-                          <a:ext cx="1390650" cy="857250"/>
-                        </a:xfrm>
-                        <a:prstGeom prst="rect">
-                          <a:avLst/>
-                        </a:prstGeom>
-                        <a:noFill/>
-                        <a:ln w="57150">
-                          <a:solidFill>
-                            <a:schemeClr val="tx1"/>
-                          </a:solidFill>
-                        </a:ln>
-                      </wps:spPr>
-                      <wps:style>
-                        <a:lnRef idx="2">
-                          <a:schemeClr val="accent1">
-                            <a:shade val="50000"/>
-                          </a:schemeClr>
-                        </a:lnRef>
-                        <a:fillRef idx="1">
-                          <a:schemeClr val="accent1"/>
-                        </a:fillRef>
-                        <a:effectRef idx="0">
-                          <a:schemeClr val="accent1"/>
-                        </a:effectRef>
-                        <a:fontRef idx="minor">
-                          <a:schemeClr val="lt1"/>
-                        </a:fontRef>
-                      </wps:style>
-                      <wps:txbx>
-                        <w:txbxContent>
-                          <w:p>
-                            <w:pPr>
-                              <w:jc w:val="center"/>
-                              <w:rPr>
-                                <w:color w:val="000000" w:themeColor="text1"/>
-                                <w:sz w:val="28"/>
-                                <w:szCs w:val="28"/>
-                                <w:lang w:val="en-US"/>
-                                <w14:shadow w14:blurRad="38100" w14:dist="19050" w14:dir="2700000" w14:sx="100000" w14:sy="100000" w14:kx="0" w14:ky="0" w14:algn="tl">
-                                  <w14:schemeClr w14:val="dk1">
-                                    <w14:alpha w14:val="60000"/>
-                                  </w14:schemeClr>
-                                </w14:shadow>
-                                <w14:textOutline w14:w="9525" w14:cap="flat" w14:cmpd="sng" w14:algn="ctr">
-                                  <w14:noFill/>
-                                  <w14:prstDash w14:val="solid"/>
-                                  <w14:round/>
-                                </w14:textOutline>
-                              </w:rPr>
-                            </w:pPr>
-                            <w:proofErr w:type="spellStart"/>
-                            <w:r>
-                              <w:rPr>
-                                <w:color w:val="000000" w:themeColor="text1"/>
-                                <w:sz w:val="28"/>
-                                <w:szCs w:val="28"/>
-                                <w:lang w:val="en-US"/>
-                                <w14:shadow w14:blurRad="38100" w14:dist="19050" w14:dir="2700000" w14:sx="100000" w14:sy="100000" w14:kx="0" w14:ky="0" w14:algn="tl">
-                                  <w14:schemeClr w14:val="dk1">
-                                    <w14:alpha w14:val="60000"/>
-                                  </w14:schemeClr>
-                                </w14:shadow>
-                                <w14:textOutline w14:w="9525" w14:cap="flat" w14:cmpd="sng" w14:algn="ctr">
-                                  <w14:noFill/>
-                                  <w14:prstDash w14:val="solid"/>
-                                  <w14:round/>
-                                </w14:textOutline>
-                              </w:rPr>
-                              <w:t>Pompa</w:t>
-                            </w:r>
-                            <w:proofErr w:type="spellEnd"/>
-                            <w:r>
-                              <w:rPr>
-                                <w:color w:val="000000" w:themeColor="text1"/>
-                                <w:sz w:val="28"/>
-                                <w:szCs w:val="28"/>
-                                <w:lang w:val="en-US"/>
-                                <w14:shadow w14:blurRad="38100" w14:dist="19050" w14:dir="2700000" w14:sx="100000" w14:sy="100000" w14:kx="0" w14:ky="0" w14:algn="tl">
-                                  <w14:schemeClr w14:val="dk1">
-                                    <w14:alpha w14:val="60000"/>
-                                  </w14:schemeClr>
-                                </w14:shadow>
-                                <w14:textOutline w14:w="9525" w14:cap="flat" w14:cmpd="sng" w14:algn="ctr">
-                                  <w14:noFill/>
-                                  <w14:prstDash w14:val="solid"/>
-                                  <w14:round/>
-                                </w14:textOutline>
-                              </w:rPr>
-                              <w:t xml:space="preserve"> AC</w:t>
-                            </w:r>
-                          </w:p>
-                        </w:txbxContent>
-                      </wps:txbx>
-                      <wps:bodyPr rot="0" spcFirstLastPara="0" vertOverflow="overflow" horzOverflow="overflow" vert="horz" wrap="square" lIns="91440" tIns="45720" rIns="91440" bIns="45720" numCol="1" spcCol="0" rtlCol="0" fromWordArt="0" anchor="ctr" anchorCtr="0" forceAA="0" compatLnSpc="1">
-                        <a:prstTxWarp prst="textNoShape">
-                          <a:avLst/>
-                        </a:prstTxWarp>
-                        <a:noAutofit/>
-                      </wps:bodyPr>
-                    </wps:wsp>
-                  </a:graphicData>
-                </a:graphic>
-              </wp:anchor>
-            </w:drawing>
-          </mc:Choice>
-          <mc:Fallback>
-            <w:pict>
-              <v:rect w14:anchorId="06C15BB8" id="Rectangle 31" o:spid="_x0000_s1029" style="position:absolute;margin-left:171.15pt;margin-top:367.1pt;width:109.5pt;height:67.5pt;z-index:251673600;visibility:visible;mso-wrap-style:square;mso-wrap-distance-left:9pt;mso-wrap-distance-top:0;mso-wrap-distance-right:9pt;mso-wrap-distance-bottom:0;mso-position-horizontal:absolute;mso-position-horizontal-relative:text;mso-position-vertical:absolute;mso-position-vertical-relative:text;v-text-anchor:middle" o:gfxdata="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" filled="f" strokecolor="black [3213]" strokeweight="4.5pt">
-                <v:textbox>
-                  <w:txbxContent>
-                    <w:p>
-                      <w:pPr>
-                        <w:jc w:val="center"/>
-                        <w:rPr>
-                          <w:color w:val="000000" w:themeColor="text1"/>
-                          <w:sz w:val="28"/>
-                          <w:szCs w:val="28"/>
-                          <w:lang w:val="en-US"/>
-                          <w14:shadow w14:blurRad="38100" w14:dist="19050" w14:dir="2700000" w14:sx="100000" w14:sy="100000" w14:kx="0" w14:ky="0" w14:algn="tl">
-                            <w14:schemeClr w14:val="dk1">
-                              <w14:alpha w14:val="60000"/>
-                            </w14:schemeClr>
-                          </w14:shadow>
-                          <w14:textOutline w14:w="9525" w14:cap="flat" w14:cmpd="sng" w14:algn="ctr">
-                            <w14:noFill/>
-                            <w14:prstDash w14:val="solid"/>
-                            <w14:round/>
-                          </w14:textOutline>
-                        </w:rPr>
-                      </w:pPr>
-                      <w:proofErr w:type="spellStart"/>
-                      <w:r>
-                        <w:rPr>
-                          <w:color w:val="000000" w:themeColor="text1"/>
-                          <w:sz w:val="28"/>
-                          <w:szCs w:val="28"/>
-                          <w:lang w:val="en-US"/>
-                          <w14:shadow w14:blurRad="38100" w14:dist="19050" w14:dir="2700000" w14:sx="100000" w14:sy="100000" w14:kx="0" w14:ky="0" w14:algn="tl">
-                            <w14:schemeClr w14:val="dk1">
-                              <w14:alpha w14:val="60000"/>
-                            </w14:schemeClr>
-                          </w14:shadow>
-                          <w14:textOutline w14:w="9525" w14:cap="flat" w14:cmpd="sng" w14:algn="ctr">
-                            <w14:noFill/>
-                            <w14:prstDash w14:val="solid"/>
-                            <w14:round/>
-                          </w14:textOutline>
-                        </w:rPr>
-                        <w:t>Pompa</w:t>
-                      </w:r>
-                      <w:proofErr w:type="spellEnd"/>
-                      <w:r>
-                        <w:rPr>
-                          <w:color w:val="000000" w:themeColor="text1"/>
-                          <w:sz w:val="28"/>
-                          <w:szCs w:val="28"/>
-                          <w:lang w:val="en-US"/>
-                          <w14:shadow w14:blurRad="38100" w14:dist="19050" w14:dir="2700000" w14:sx="100000" w14:sy="100000" w14:kx="0" w14:ky="0" w14:algn="tl">
-                            <w14:schemeClr w14:val="dk1">
-                              <w14:alpha w14:val="60000"/>
-                            </w14:schemeClr>
-                          </w14:shadow>
-                          <w14:textOutline w14:w="9525" w14:cap="flat" w14:cmpd="sng" w14:algn="ctr">
-                            <w14:noFill/>
-                            <w14:prstDash w14:val="solid"/>
-                            <w14:round/>
-                          </w14:textOutline>
-                        </w:rPr>
-                        <w:t xml:space="preserve"> AC</w:t>
-                      </w:r>
-                    </w:p>
-                  </w:txbxContent>
-                </v:textbox>
-              </v:rect>
-            </w:pict>
-          </mc:Fallback>
-        </mc:AlternateContent>
-      </w:r>
-      <w:r>
-        <w:rPr>
-          <w:noProof/>
-        </w:rPr>
-        <mc:AlternateContent>
-          <mc:Choice Requires="wps">
-            <w:drawing>
-              <wp:anchor distT="0" distB="0" distL="114300" distR="114300" simplePos="0" relativeHeight="251663360" behindDoc="0" locked="0" layoutInCell="1" allowOverlap="1" wp14:anchorId="656604BC" wp14:editId="15D09B42">
-                <wp:simplePos x="0" y="0"/>
-                <wp:positionH relativeFrom="column">
-                  <wp:posOffset>2868164</wp:posOffset>
-                </wp:positionH>
-                <wp:positionV relativeFrom="paragraph">
-                  <wp:posOffset>4063256</wp:posOffset>
-                </wp:positionV>
-                <wp:extent cx="0" cy="492760"/>
-                <wp:effectExtent l="95250" t="0" r="57150" b="40640"/>
-                <wp:wrapNone/>
-                <wp:docPr id="36" name="Straight Arrow Connector 36"/>
-                <wp:cNvGraphicFramePr/>
-                <a:graphic xmlns:a="http://schemas.openxmlformats.org/drawingml/2006/main">
-                  <a:graphicData uri="http://schemas.microsoft.com/office/word/2010/wordprocessingShape">
-                    <wps:wsp>
-                      <wps:cNvCnPr/>
-                      <wps:spPr>
-                        <a:xfrm>
-                          <a:off x="0" y="0"/>
-                          <a:ext cx="0" cy="492760"/>
-                        </a:xfrm>
-                        <a:prstGeom prst="straightConnector1">
-                          <a:avLst/>
-                        </a:prstGeom>
-                        <a:ln w="38100">
-                          <a:solidFill>
-                            <a:schemeClr val="tx1"/>
-                          </a:solidFill>
-                          <a:tailEnd type="triangle"/>
-                        </a:ln>
-                      </wps:spPr>
-                      <wps:style>
-                        <a:lnRef idx="1">
-                          <a:schemeClr val="accent1"/>
-                        </a:lnRef>
-                        <a:fillRef idx="0">
-                          <a:schemeClr val="accent1"/>
-                        </a:fillRef>
-                        <a:effectRef idx="0">
-                          <a:schemeClr val="accent1"/>
-                        </a:effectRef>
-                        <a:fontRef idx="minor">
-                          <a:schemeClr val="tx1"/>
-                        </a:fontRef>
-                      </wps:style>
-                      <wps:bodyPr/>
-                    </wps:wsp>
-                  </a:graphicData>
-                </a:graphic>
-                <wp14:sizeRelH relativeFrom="margin">
-                  <wp14:pctWidth>0</wp14:pctWidth>
-                </wp14:sizeRelH>
-                <wp14:sizeRelV relativeFrom="margin">
-                  <wp14:pctHeight>0</wp14:pctHeight>
-                </wp14:sizeRelV>
-              </wp:anchor>
-            </w:drawing>
-          </mc:Choice>
-          <mc:Fallback>
-            <w:pict>
-              <v:shape w14:anchorId="4E1093FB" id="Straight Arrow Connector 36" o:spid="_x0000_s1026" type="#_x0000_t32" style="position:absolute;margin-left:225.85pt;margin-top:319.95pt;width:0;height:38.8pt;z-index:251663360;visibility:visible;mso-wrap-style:square;mso-width-percent:0;mso-height-percent:0;mso-wrap-distance-left:9pt;mso-wrap-distance-top:0;mso-wrap-distance-right:9pt;mso-wrap-distance-bottom:0;mso-position-horizontal:absolute;mso-position-horizontal-relative:text;mso-position-vertical:absolute;mso-position-vertical-relative:text;mso-width-percent:0;mso-height-percent:0;mso-width-relative:margin;mso-height-relative:margin" o:gfxdata="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" strokecolor="black [3213]" strokeweight="3pt">
-                <v:stroke endarrow="block" joinstyle="miter"/>
-              </v:shape>
-            </w:pict>
-          </mc:Fallback>
-        </mc:AlternateContent>
-      </w:r>
-      <w:r>
-        <w:rPr>
-          <w:noProof/>
-        </w:rPr>
-        <mc:AlternateContent>
-          <mc:Choice Requires="wps">
-            <w:drawing>
-              <wp:anchor distT="0" distB="0" distL="114300" distR="114300" simplePos="0" relativeHeight="251662336" behindDoc="0" locked="0" layoutInCell="1" allowOverlap="1" wp14:anchorId="7EE0E939" wp14:editId="15601D08">
-                <wp:simplePos x="0" y="0"/>
-                <wp:positionH relativeFrom="column">
-                  <wp:posOffset>2186305</wp:posOffset>
-                </wp:positionH>
-                <wp:positionV relativeFrom="paragraph">
-                  <wp:posOffset>3069393</wp:posOffset>
-                </wp:positionV>
-                <wp:extent cx="1390650" cy="857250"/>
-                <wp:effectExtent l="19050" t="19050" r="38100" b="38100"/>
-                <wp:wrapNone/>
-                <wp:docPr id="33" name="Rectangle 33"/>
-                <wp:cNvGraphicFramePr/>
-                <a:graphic xmlns:a="http://schemas.openxmlformats.org/drawingml/2006/main">
-                  <a:graphicData uri="http://schemas.microsoft.com/office/word/2010/wordprocessingShape">
-                    <wps:wsp>
-                      <wps:cNvSpPr/>
-                      <wps:spPr>
-                        <a:xfrm>
-                          <a:off x="0" y="0"/>
-                          <a:ext cx="1390650" cy="857250"/>
-                        </a:xfrm>
-                        <a:prstGeom prst="rect">
-                          <a:avLst/>
-                        </a:prstGeom>
-                        <a:noFill/>
-                        <a:ln w="57150">
-                          <a:solidFill>
-                            <a:schemeClr val="tx1"/>
-                          </a:solidFill>
-                        </a:ln>
-                      </wps:spPr>
-                      <wps:style>
-                        <a:lnRef idx="2">
-                          <a:schemeClr val="accent1">
-                            <a:shade val="50000"/>
-                          </a:schemeClr>
-                        </a:lnRef>
-                        <a:fillRef idx="1">
-                          <a:schemeClr val="accent1"/>
-                        </a:fillRef>
-                        <a:effectRef idx="0">
-                          <a:schemeClr val="accent1"/>
-                        </a:effectRef>
-                        <a:fontRef idx="minor">
-                          <a:schemeClr val="lt1"/>
-                        </a:fontRef>
-                      </wps:style>
-                      <wps:txbx>
-                        <w:txbxContent>
-                          <w:p>
-                            <w:pPr>
-                              <w:jc w:val="center"/>
-                              <w:rPr>
-                                <w:color w:val="000000" w:themeColor="text1"/>
-                                <w:sz w:val="28"/>
-                                <w:szCs w:val="28"/>
-                                <w:lang w:val="en-US"/>
-                                <w14:shadow w14:blurRad="38100" w14:dist="19050" w14:dir="2700000" w14:sx="100000" w14:sy="100000" w14:kx="0" w14:ky="0" w14:algn="tl">
-                                  <w14:schemeClr w14:val="dk1">
-                                    <w14:alpha w14:val="60000"/>
-                                  </w14:schemeClr>
-                                </w14:shadow>
-                                <w14:textOutline w14:w="9525" w14:cap="flat" w14:cmpd="sng" w14:algn="ctr">
-                                  <w14:noFill/>
-                                  <w14:prstDash w14:val="solid"/>
-                                  <w14:round/>
-                                </w14:textOutline>
-                              </w:rPr>
-                            </w:pPr>
-                            <w:r>
-                              <w:rPr>
-                                <w:color w:val="000000" w:themeColor="text1"/>
-                                <w:sz w:val="28"/>
-                                <w:szCs w:val="28"/>
-                                <w:lang w:val="en-US"/>
-                                <w14:shadow w14:blurRad="38100" w14:dist="19050" w14:dir="2700000" w14:sx="100000" w14:sy="100000" w14:kx="0" w14:ky="0" w14:algn="tl">
-                                  <w14:schemeClr w14:val="dk1">
-                                    <w14:alpha w14:val="60000"/>
-                                  </w14:schemeClr>
-                                </w14:shadow>
-                                <w14:textOutline w14:w="9525" w14:cap="flat" w14:cmpd="sng" w14:algn="ctr">
-                                  <w14:noFill/>
-                                  <w14:prstDash w14:val="solid"/>
-                                  <w14:round/>
-                                </w14:textOutline>
-                              </w:rPr>
-                              <w:t>Relay</w:t>
-                            </w:r>
-                          </w:p>
-                        </w:txbxContent>
-                      </wps:txbx>
-                      <wps:bodyPr rot="0" spcFirstLastPara="0" vertOverflow="overflow" horzOverflow="overflow" vert="horz" wrap="square" lIns="91440" tIns="45720" rIns="91440" bIns="45720" numCol="1" spcCol="0" rtlCol="0" fromWordArt="0" anchor="ctr" anchorCtr="0" forceAA="0" compatLnSpc="1">
-                        <a:prstTxWarp prst="textNoShape">
-                          <a:avLst/>
-                        </a:prstTxWarp>
-                        <a:noAutofit/>
-                      </wps:bodyPr>
-                    </wps:wsp>
-                  </a:graphicData>
-                </a:graphic>
-              </wp:anchor>
-            </w:drawing>
-          </mc:Choice>
-          <mc:Fallback>
-            <w:pict>
-              <v:rect w14:anchorId="7EE0E939" id="Rectangle 33" o:spid="_x0000_s1030" style="position:absolute;margin-left:172.15pt;margin-top:241.7pt;width:109.5pt;height:67.5pt;z-index:251662336;visibility:visible;mso-wrap-style:square;mso-wrap-distance-left:9pt;mso-wrap-distance-top:0;mso-wrap-distance-right:9pt;mso-wrap-distance-bottom:0;mso-position-horizontal:absolute;mso-position-horizontal-relative:text;mso-position-vertical:absolute;mso-position-vertical-relative:text;v-text-anchor:middle" o:gfxdata="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" filled="f" strokecolor="black [3213]" strokeweight="4.5pt">
-                <v:textbox>
-                  <w:txbxContent>
-                    <w:p>
-                      <w:pPr>
-                        <w:jc w:val="center"/>
-                        <w:rPr>
-                          <w:color w:val="000000" w:themeColor="text1"/>
-                          <w:sz w:val="28"/>
-                          <w:szCs w:val="28"/>
-                          <w:lang w:val="en-US"/>
-                          <w14:shadow w14:blurRad="38100" w14:dist="19050" w14:dir="2700000" w14:sx="100000" w14:sy="100000" w14:kx="0" w14:ky="0" w14:algn="tl">
-                            <w14:schemeClr w14:val="dk1">
-                              <w14:alpha w14:val="60000"/>
-                            </w14:schemeClr>
-                          </w14:shadow>
-                          <w14:textOutline w14:w="9525" w14:cap="flat" w14:cmpd="sng" w14:algn="ctr">
-                            <w14:noFill/>
-                            <w14:prstDash w14:val="solid"/>
-                            <w14:round/>
-                          </w14:textOutline>
-                        </w:rPr>
-                      </w:pPr>
-                      <w:r>
-                        <w:rPr>
-                          <w:color w:val="000000" w:themeColor="text1"/>
-                          <w:sz w:val="28"/>
-                          <w:szCs w:val="28"/>
-                          <w:lang w:val="en-US"/>
-                          <w14:shadow w14:blurRad="38100" w14:dist="19050" w14:dir="2700000" w14:sx="100000" w14:sy="100000" w14:kx="0" w14:ky="0" w14:algn="tl">
-                            <w14:schemeClr w14:val="dk1">
-                              <w14:alpha w14:val="60000"/>
-                            </w14:schemeClr>
-                          </w14:shadow>
-                          <w14:textOutline w14:w="9525" w14:cap="flat" w14:cmpd="sng" w14:algn="ctr">
-                            <w14:noFill/>
-                            <w14:prstDash w14:val="solid"/>
-                            <w14:round/>
-                          </w14:textOutline>
-                        </w:rPr>
-                        <w:t>Relay</w:t>
-                      </w:r>
-                    </w:p>
-                  </w:txbxContent>
-                </v:textbox>
-              </v:rect>
-            </w:pict>
-          </mc:Fallback>
-        </mc:AlternateContent>
-      </w:r>
-      <w:r>
-        <w:rPr>
-          <w:noProof/>
-        </w:rPr>
-        <mc:AlternateContent>
-          <mc:Choice Requires="wps">
-            <w:drawing>
-              <wp:anchor distT="0" distB="0" distL="114300" distR="114300" simplePos="0" relativeHeight="251672576" behindDoc="0" locked="0" layoutInCell="1" allowOverlap="1" wp14:anchorId="23466FFC" wp14:editId="6042D33D">
+              <wp:anchor distT="0" distB="0" distL="114300" distR="114300" simplePos="0" relativeHeight="251672576" behindDoc="0" locked="0" layoutInCell="1" allowOverlap="1" wp14:anchorId="23466FFC" wp14:editId="0EA8DEB2">
                 <wp:simplePos x="0" y="0"/>
                 <wp:positionH relativeFrom="column">
                   <wp:posOffset>4907280</wp:posOffset>
@@ -1281,7 +763,7 @@
           </mc:Choice>
           <mc:Fallback>
             <w:pict>
-              <v:shape w14:anchorId="5EBC9334" id="Straight Arrow Connector 14" o:spid="_x0000_s1026" type="#_x0000_t32" style="position:absolute;margin-left:386.4pt;margin-top:1in;width:0;height:38.8pt;z-index:251672576;visibility:visible;mso-wrap-style:square;mso-width-percent:0;mso-height-percent:0;mso-wrap-distance-left:9pt;mso-wrap-distance-top:0;mso-wrap-distance-right:9pt;mso-wrap-distance-bottom:0;mso-position-horizontal:absolute;mso-position-horizontal-relative:text;mso-position-vertical:absolute;mso-position-vertical-relative:text;mso-width-percent:0;mso-height-percent:0;mso-width-relative:margin;mso-height-relative:margin" o:gfxdata="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" strokecolor="black [3213]" strokeweight="3pt">
+              <v:shape w14:anchorId="3CE339EA" id="Straight Arrow Connector 14" o:spid="_x0000_s1026" type="#_x0000_t32" style="position:absolute;margin-left:386.4pt;margin-top:1in;width:0;height:38.8pt;z-index:251672576;visibility:visible;mso-wrap-style:square;mso-width-percent:0;mso-height-percent:0;mso-wrap-distance-left:9pt;mso-wrap-distance-top:0;mso-wrap-distance-right:9pt;mso-wrap-distance-bottom:0;mso-position-horizontal:absolute;mso-position-horizontal-relative:text;mso-position-vertical:absolute;mso-position-vertical-relative:text;mso-width-percent:0;mso-height-percent:0;mso-width-relative:margin;mso-height-relative:margin" o:gfxdata="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" strokecolor="black [3213]" strokeweight="3pt">
                 <v:stroke endarrow="block" joinstyle="miter"/>
               </v:shape>
             </w:pict>
@@ -1381,170 +863,7 @@
         <mc:AlternateContent>
           <mc:Choice Requires="wps">
             <w:drawing>
-              <wp:anchor distT="0" distB="0" distL="114300" distR="114300" simplePos="0" relativeHeight="251659264" behindDoc="0" locked="0" layoutInCell="1" allowOverlap="1" wp14:anchorId="45EC66A8" wp14:editId="192B21FC">
-                <wp:simplePos x="0" y="0"/>
-                <wp:positionH relativeFrom="column">
-                  <wp:posOffset>4250209</wp:posOffset>
-                </wp:positionH>
-                <wp:positionV relativeFrom="paragraph">
-                  <wp:posOffset>3082444</wp:posOffset>
-                </wp:positionV>
-                <wp:extent cx="1390650" cy="857250"/>
-                <wp:effectExtent l="19050" t="19050" r="38100" b="38100"/>
-                <wp:wrapNone/>
-                <wp:docPr id="1" name="Rectangle 1"/>
-                <wp:cNvGraphicFramePr/>
-                <a:graphic xmlns:a="http://schemas.openxmlformats.org/drawingml/2006/main">
-                  <a:graphicData uri="http://schemas.microsoft.com/office/word/2010/wordprocessingShape">
-                    <wps:wsp>
-                      <wps:cNvSpPr/>
-                      <wps:spPr>
-                        <a:xfrm>
-                          <a:off x="0" y="0"/>
-                          <a:ext cx="1390650" cy="857250"/>
-                        </a:xfrm>
-                        <a:prstGeom prst="rect">
-                          <a:avLst/>
-                        </a:prstGeom>
-                        <a:noFill/>
-                        <a:ln w="57150">
-                          <a:solidFill>
-                            <a:schemeClr val="tx1"/>
-                          </a:solidFill>
-                        </a:ln>
-                      </wps:spPr>
-                      <wps:style>
-                        <a:lnRef idx="2">
-                          <a:schemeClr val="accent1">
-                            <a:shade val="50000"/>
-                          </a:schemeClr>
-                        </a:lnRef>
-                        <a:fillRef idx="1">
-                          <a:schemeClr val="accent1"/>
-                        </a:fillRef>
-                        <a:effectRef idx="0">
-                          <a:schemeClr val="accent1"/>
-                        </a:effectRef>
-                        <a:fontRef idx="minor">
-                          <a:schemeClr val="lt1"/>
-                        </a:fontRef>
-                      </wps:style>
-                      <wps:txbx>
-                        <w:txbxContent>
-                          <w:p>
-                            <w:pPr>
-                              <w:jc w:val="center"/>
-                              <w:rPr>
-                                <w:color w:val="000000" w:themeColor="text1"/>
-                                <w:sz w:val="28"/>
-                                <w:szCs w:val="28"/>
-                                <w:lang w:val="en-US"/>
-                                <w14:shadow w14:blurRad="38100" w14:dist="19050" w14:dir="2700000" w14:sx="100000" w14:sy="100000" w14:kx="0" w14:ky="0" w14:algn="tl">
-                                  <w14:schemeClr w14:val="dk1">
-                                    <w14:alpha w14:val="60000"/>
-                                  </w14:schemeClr>
-                                </w14:shadow>
-                                <w14:textOutline w14:w="9525" w14:cap="flat" w14:cmpd="sng" w14:algn="ctr">
-                                  <w14:noFill/>
-                                  <w14:prstDash w14:val="solid"/>
-                                  <w14:round/>
-                                </w14:textOutline>
-                              </w:rPr>
-                            </w:pPr>
-                            <w:r>
-                              <w:rPr>
-                                <w:color w:val="000000" w:themeColor="text1"/>
-                                <w:sz w:val="28"/>
-                                <w:szCs w:val="28"/>
-                                <w:lang w:val="en-US"/>
-                                <w14:shadow w14:blurRad="38100" w14:dist="19050" w14:dir="2700000" w14:sx="100000" w14:sy="100000" w14:kx="0" w14:ky="0" w14:algn="tl">
-                                  <w14:schemeClr w14:val="dk1">
-                                    <w14:alpha w14:val="60000"/>
-                                  </w14:schemeClr>
-                                </w14:shadow>
-                                <w14:textOutline w14:w="9525" w14:cap="flat" w14:cmpd="sng" w14:algn="ctr">
-                                  <w14:noFill/>
-                                  <w14:prstDash w14:val="solid"/>
-                                  <w14:round/>
-                                </w14:textOutline>
-                              </w:rPr>
-                              <w:t>Arduino UNO</w:t>
-                            </w:r>
-                          </w:p>
-                        </w:txbxContent>
-                      </wps:txbx>
-                      <wps:bodyPr rot="0" spcFirstLastPara="0" vertOverflow="overflow" horzOverflow="overflow" vert="horz" wrap="square" lIns="91440" tIns="45720" rIns="91440" bIns="45720" numCol="1" spcCol="0" rtlCol="0" fromWordArt="0" anchor="ctr" anchorCtr="0" forceAA="0" compatLnSpc="1">
-                        <a:prstTxWarp prst="textNoShape">
-                          <a:avLst/>
-                        </a:prstTxWarp>
-                        <a:noAutofit/>
-                      </wps:bodyPr>
-                    </wps:wsp>
-                  </a:graphicData>
-                </a:graphic>
-              </wp:anchor>
-            </w:drawing>
-          </mc:Choice>
-          <mc:Fallback>
-            <w:pict>
-              <v:rect w14:anchorId="45EC66A8" id="Rectangle 1" o:spid="_x0000_s1031" style="position:absolute;margin-left:334.65pt;margin-top:242.7pt;width:109.5pt;height:67.5pt;z-index:251659264;visibility:visible;mso-wrap-style:square;mso-wrap-distance-left:9pt;mso-wrap-distance-top:0;mso-wrap-distance-right:9pt;mso-wrap-distance-bottom:0;mso-position-horizontal:absolute;mso-position-horizontal-relative:text;mso-position-vertical:absolute;mso-position-vertical-relative:text;v-text-anchor:middle" o:gfxdata="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" filled="f" strokecolor="black [3213]" strokeweight="4.5pt">
-                <v:textbox>
-                  <w:txbxContent>
-                    <w:p>
-                      <w:pPr>
-                        <w:jc w:val="center"/>
-                        <w:rPr>
-                          <w:color w:val="000000" w:themeColor="text1"/>
-                          <w:sz w:val="28"/>
-                          <w:szCs w:val="28"/>
-                          <w:lang w:val="en-US"/>
-                          <w14:shadow w14:blurRad="38100" w14:dist="19050" w14:dir="2700000" w14:sx="100000" w14:sy="100000" w14:kx="0" w14:ky="0" w14:algn="tl">
-                            <w14:schemeClr w14:val="dk1">
-                              <w14:alpha w14:val="60000"/>
-                            </w14:schemeClr>
-                          </w14:shadow>
-                          <w14:textOutline w14:w="9525" w14:cap="flat" w14:cmpd="sng" w14:algn="ctr">
-                            <w14:noFill/>
-                            <w14:prstDash w14:val="solid"/>
-                            <w14:round/>
-                          </w14:textOutline>
-                        </w:rPr>
-                      </w:pPr>
-                      <w:r>
-                        <w:rPr>
-                          <w:color w:val="000000" w:themeColor="text1"/>
-                          <w:sz w:val="28"/>
-                          <w:szCs w:val="28"/>
-                          <w:lang w:val="en-US"/>
-                          <w14:shadow w14:blurRad="38100" w14:dist="19050" w14:dir="2700000" w14:sx="100000" w14:sy="100000" w14:kx="0" w14:ky="0" w14:algn="tl">
-                            <w14:schemeClr w14:val="dk1">
-                              <w14:alpha w14:val="60000"/>
-                            </w14:schemeClr>
-                          </w14:shadow>
-                          <w14:textOutline w14:w="9525" w14:cap="flat" w14:cmpd="sng" w14:algn="ctr">
-                            <w14:noFill/>
-                            <w14:prstDash w14:val="solid"/>
-                            <w14:round/>
-                          </w14:textOutline>
-                        </w:rPr>
-                        <w:t>Arduino UNO</w:t>
-                      </w:r>
-                    </w:p>
-                  </w:txbxContent>
-                </v:textbox>
-              </v:rect>
-            </w:pict>
-          </mc:Fallback>
-        </mc:AlternateContent>
-      </w:r>
-      <w:r>
-        <w:rPr>
-          <w:noProof/>
-        </w:rPr>
-        <mc:AlternateContent>
-          <mc:Choice Requires="wps">
-            <w:drawing>
-              <wp:anchor distT="0" distB="0" distL="114300" distR="114300" simplePos="0" relativeHeight="251660288" behindDoc="0" locked="0" layoutInCell="1" allowOverlap="1" wp14:anchorId="26C38A0E" wp14:editId="3693F5D5">
+              <wp:anchor distT="0" distB="0" distL="114300" distR="114300" simplePos="0" relativeHeight="251660288" behindDoc="0" locked="0" layoutInCell="1" allowOverlap="1" wp14:anchorId="26C38A0E" wp14:editId="0648D44D">
                 <wp:simplePos x="0" y="0"/>
                 <wp:positionH relativeFrom="column">
                   <wp:posOffset>4249990</wp:posOffset>
@@ -1650,7 +969,7 @@
           </mc:Choice>
           <mc:Fallback>
             <w:pict>
-              <v:rect w14:anchorId="26C38A0E" id="Rectangle 10" o:spid="_x0000_s1032" style="position:absolute;margin-left:334.65pt;margin-top:121.9pt;width:109.5pt;height:67.5pt;z-index:251660288;visibility:visible;mso-wrap-style:square;mso-wrap-distance-left:9pt;mso-wrap-distance-top:0;mso-wrap-distance-right:9pt;mso-wrap-distance-bottom:0;mso-position-horizontal:absolute;mso-position-horizontal-relative:text;mso-position-vertical:absolute;mso-position-vertical-relative:text;v-text-anchor:middle" o:gfxdata="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" filled="f" strokecolor="black [3213]" strokeweight="4.5pt">
+              <v:rect w14:anchorId="26C38A0E" id="Rectangle 10" o:spid="_x0000_s1029" style="position:absolute;margin-left:334.65pt;margin-top:121.9pt;width:109.5pt;height:67.5pt;z-index:251660288;visibility:visible;mso-wrap-style:square;mso-wrap-distance-left:9pt;mso-wrap-distance-top:0;mso-wrap-distance-right:9pt;mso-wrap-distance-bottom:0;mso-position-horizontal:absolute;mso-position-horizontal-relative:text;mso-position-vertical:absolute;mso-position-vertical-relative:text;v-text-anchor:middle" o:gfxdata="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" filled="f" strokecolor="black [3213]" strokeweight="4.5pt">
                 <v:textbox>
                   <w:txbxContent>
                     <w:p>
@@ -2040,7 +1359,7 @@
           </mc:Choice>
           <mc:Fallback>
             <w:pict>
-              <v:rect w14:anchorId="46EE04F6" id="Rectangle 5" o:spid="_x0000_s1033" style="position:absolute;margin-left:9.55pt;margin-top:244.8pt;width:109.5pt;height:67.5pt;z-index:251667456;visibility:visible;mso-wrap-style:square;mso-wrap-distance-left:9pt;mso-wrap-distance-top:0;mso-wrap-distance-right:9pt;mso-wrap-distance-bottom:0;mso-position-horizontal:absolute;mso-position-horizontal-relative:text;mso-position-vertical:absolute;mso-position-vertical-relative:text;v-text-anchor:middle" o:gfxdata="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" filled="f" strokecolor="black [3213]" strokeweight="4.5pt">
+              <v:rect w14:anchorId="46EE04F6" id="Rectangle 5" o:spid="_x0000_s1030" style="position:absolute;margin-left:9.55pt;margin-top:244.8pt;width:109.5pt;height:67.5pt;z-index:251667456;visibility:visible;mso-wrap-style:square;mso-wrap-distance-left:9pt;mso-wrap-distance-top:0;mso-wrap-distance-right:9pt;mso-wrap-distance-bottom:0;mso-position-horizontal:absolute;mso-position-horizontal-relative:text;mso-position-vertical:absolute;mso-position-vertical-relative:text;v-text-anchor:middle" o:gfxdata="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" filled="f" strokecolor="black [3213]" strokeweight="4.5pt">
                 <v:textbox>
                   <w:txbxContent>
                     <w:p>
@@ -2205,7 +1524,7 @@
           </mc:Choice>
           <mc:Fallback>
             <w:pict>
-              <v:rect w14:anchorId="44E3CDC0" id="Rectangle 3" o:spid="_x0000_s1034" style="position:absolute;margin-left:8.9pt;margin-top:123.35pt;width:109.5pt;height:67.5pt;z-index:251665408;visibility:visible;mso-wrap-style:square;mso-wrap-distance-left:9pt;mso-wrap-distance-top:0;mso-wrap-distance-right:9pt;mso-wrap-distance-bottom:0;mso-position-horizontal:absolute;mso-position-horizontal-relative:text;mso-position-vertical:absolute;mso-position-vertical-relative:text;v-text-anchor:middle" o:gfxdata="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" filled="f" strokecolor="black [3213]" strokeweight="4.5pt">
+              <v:rect w14:anchorId="44E3CDC0" id="Rectangle 3" o:spid="_x0000_s1031" style="position:absolute;margin-left:8.9pt;margin-top:123.35pt;width:109.5pt;height:67.5pt;z-index:251665408;visibility:visible;mso-wrap-style:square;mso-wrap-distance-left:9pt;mso-wrap-distance-top:0;mso-wrap-distance-right:9pt;mso-wrap-distance-bottom:0;mso-position-horizontal:absolute;mso-position-horizontal-relative:text;mso-position-vertical:absolute;mso-position-vertical-relative:text;v-text-anchor:middle" o:gfxdata="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" filled="f" strokecolor="black [3213]" strokeweight="4.5pt">
                 <v:textbox>
                   <w:txbxContent>
                     <w:p>
@@ -2258,6 +1577,1000 @@
     </w:p>
     <w:p/>
     <w:p>
+      <w:r>
+        <w:rPr>
+          <w:noProof/>
+        </w:rPr>
+        <mc:AlternateContent>
+          <mc:Choice Requires="wps">
+            <w:drawing>
+              <wp:anchor distT="0" distB="0" distL="114300" distR="114300" simplePos="0" relativeHeight="251673600" behindDoc="0" locked="0" layoutInCell="1" allowOverlap="1" wp14:anchorId="06C15BB8" wp14:editId="5A2588AC">
+                <wp:simplePos x="0" y="0"/>
+                <wp:positionH relativeFrom="column">
+                  <wp:posOffset>2201545</wp:posOffset>
+                </wp:positionH>
+                <wp:positionV relativeFrom="paragraph">
+                  <wp:posOffset>3996055</wp:posOffset>
+                </wp:positionV>
+                <wp:extent cx="1390650" cy="857250"/>
+                <wp:effectExtent l="19050" t="19050" r="38100" b="38100"/>
+                <wp:wrapNone/>
+                <wp:docPr id="31" name="Rectangle 31"/>
+                <wp:cNvGraphicFramePr/>
+                <a:graphic xmlns:a="http://schemas.openxmlformats.org/drawingml/2006/main">
+                  <a:graphicData uri="http://schemas.microsoft.com/office/word/2010/wordprocessingShape">
+                    <wps:wsp>
+                      <wps:cNvSpPr/>
+                      <wps:spPr>
+                        <a:xfrm>
+                          <a:off x="0" y="0"/>
+                          <a:ext cx="1390650" cy="857250"/>
+                        </a:xfrm>
+                        <a:prstGeom prst="rect">
+                          <a:avLst/>
+                        </a:prstGeom>
+                        <a:noFill/>
+                        <a:ln w="57150">
+                          <a:solidFill>
+                            <a:schemeClr val="tx1"/>
+                          </a:solidFill>
+                        </a:ln>
+                      </wps:spPr>
+                      <wps:style>
+                        <a:lnRef idx="2">
+                          <a:schemeClr val="accent1">
+                            <a:shade val="50000"/>
+                          </a:schemeClr>
+                        </a:lnRef>
+                        <a:fillRef idx="1">
+                          <a:schemeClr val="accent1"/>
+                        </a:fillRef>
+                        <a:effectRef idx="0">
+                          <a:schemeClr val="accent1"/>
+                        </a:effectRef>
+                        <a:fontRef idx="minor">
+                          <a:schemeClr val="lt1"/>
+                        </a:fontRef>
+                      </wps:style>
+                      <wps:txbx>
+                        <w:txbxContent>
+                          <w:p>
+                            <w:pPr>
+                              <w:jc w:val="center"/>
+                              <w:rPr>
+                                <w:color w:val="000000" w:themeColor="text1"/>
+                                <w:sz w:val="28"/>
+                                <w:szCs w:val="28"/>
+                                <w:lang w:val="en-US"/>
+                                <w14:shadow w14:blurRad="38100" w14:dist="19050" w14:dir="2700000" w14:sx="100000" w14:sy="100000" w14:kx="0" w14:ky="0" w14:algn="tl">
+                                  <w14:schemeClr w14:val="dk1">
+                                    <w14:alpha w14:val="60000"/>
+                                  </w14:schemeClr>
+                                </w14:shadow>
+                                <w14:textOutline w14:w="9525" w14:cap="flat" w14:cmpd="sng" w14:algn="ctr">
+                                  <w14:noFill/>
+                                  <w14:prstDash w14:val="solid"/>
+                                  <w14:round/>
+                                </w14:textOutline>
+                              </w:rPr>
+                            </w:pPr>
+                            <w:proofErr w:type="spellStart"/>
+                            <w:r>
+                              <w:rPr>
+                                <w:color w:val="000000" w:themeColor="text1"/>
+                                <w:sz w:val="28"/>
+                                <w:szCs w:val="28"/>
+                                <w:lang w:val="en-US"/>
+                                <w14:shadow w14:blurRad="38100" w14:dist="19050" w14:dir="2700000" w14:sx="100000" w14:sy="100000" w14:kx="0" w14:ky="0" w14:algn="tl">
+                                  <w14:schemeClr w14:val="dk1">
+                                    <w14:alpha w14:val="60000"/>
+                                  </w14:schemeClr>
+                                </w14:shadow>
+                                <w14:textOutline w14:w="9525" w14:cap="flat" w14:cmpd="sng" w14:algn="ctr">
+                                  <w14:noFill/>
+                                  <w14:prstDash w14:val="solid"/>
+                                  <w14:round/>
+                                </w14:textOutline>
+                              </w:rPr>
+                              <w:t>Pompa</w:t>
+                            </w:r>
+                            <w:proofErr w:type="spellEnd"/>
+                            <w:r>
+                              <w:rPr>
+                                <w:color w:val="000000" w:themeColor="text1"/>
+                                <w:sz w:val="28"/>
+                                <w:szCs w:val="28"/>
+                                <w:lang w:val="en-US"/>
+                                <w14:shadow w14:blurRad="38100" w14:dist="19050" w14:dir="2700000" w14:sx="100000" w14:sy="100000" w14:kx="0" w14:ky="0" w14:algn="tl">
+                                  <w14:schemeClr w14:val="dk1">
+                                    <w14:alpha w14:val="60000"/>
+                                  </w14:schemeClr>
+                                </w14:shadow>
+                                <w14:textOutline w14:w="9525" w14:cap="flat" w14:cmpd="sng" w14:algn="ctr">
+                                  <w14:noFill/>
+                                  <w14:prstDash w14:val="solid"/>
+                                  <w14:round/>
+                                </w14:textOutline>
+                              </w:rPr>
+                              <w:t xml:space="preserve"> AC</w:t>
+                            </w:r>
+                          </w:p>
+                        </w:txbxContent>
+                      </wps:txbx>
+                      <wps:bodyPr rot="0" spcFirstLastPara="0" vertOverflow="overflow" horzOverflow="overflow" vert="horz" wrap="square" lIns="91440" tIns="45720" rIns="91440" bIns="45720" numCol="1" spcCol="0" rtlCol="0" fromWordArt="0" anchor="ctr" anchorCtr="0" forceAA="0" compatLnSpc="1">
+                        <a:prstTxWarp prst="textNoShape">
+                          <a:avLst/>
+                        </a:prstTxWarp>
+                        <a:noAutofit/>
+                      </wps:bodyPr>
+                    </wps:wsp>
+                  </a:graphicData>
+                </a:graphic>
+              </wp:anchor>
+            </w:drawing>
+          </mc:Choice>
+          <mc:Fallback>
+            <w:pict>
+              <v:rect w14:anchorId="06C15BB8" id="Rectangle 31" o:spid="_x0000_s1032" style="position:absolute;margin-left:173.35pt;margin-top:314.65pt;width:109.5pt;height:67.5pt;z-index:251673600;visibility:visible;mso-wrap-style:square;mso-wrap-distance-left:9pt;mso-wrap-distance-top:0;mso-wrap-distance-right:9pt;mso-wrap-distance-bottom:0;mso-position-horizontal:absolute;mso-position-horizontal-relative:text;mso-position-vertical:absolute;mso-position-vertical-relative:text;v-text-anchor:middle" o:gfxdata="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" filled="f" strokecolor="black [3213]" strokeweight="4.5pt">
+                <v:textbox>
+                  <w:txbxContent>
+                    <w:p>
+                      <w:pPr>
+                        <w:jc w:val="center"/>
+                        <w:rPr>
+                          <w:color w:val="000000" w:themeColor="text1"/>
+                          <w:sz w:val="28"/>
+                          <w:szCs w:val="28"/>
+                          <w:lang w:val="en-US"/>
+                          <w14:shadow w14:blurRad="38100" w14:dist="19050" w14:dir="2700000" w14:sx="100000" w14:sy="100000" w14:kx="0" w14:ky="0" w14:algn="tl">
+                            <w14:schemeClr w14:val="dk1">
+                              <w14:alpha w14:val="60000"/>
+                            </w14:schemeClr>
+                          </w14:shadow>
+                          <w14:textOutline w14:w="9525" w14:cap="flat" w14:cmpd="sng" w14:algn="ctr">
+                            <w14:noFill/>
+                            <w14:prstDash w14:val="solid"/>
+                            <w14:round/>
+                          </w14:textOutline>
+                        </w:rPr>
+                      </w:pPr>
+                      <w:proofErr w:type="spellStart"/>
+                      <w:r>
+                        <w:rPr>
+                          <w:color w:val="000000" w:themeColor="text1"/>
+                          <w:sz w:val="28"/>
+                          <w:szCs w:val="28"/>
+                          <w:lang w:val="en-US"/>
+                          <w14:shadow w14:blurRad="38100" w14:dist="19050" w14:dir="2700000" w14:sx="100000" w14:sy="100000" w14:kx="0" w14:ky="0" w14:algn="tl">
+                            <w14:schemeClr w14:val="dk1">
+                              <w14:alpha w14:val="60000"/>
+                            </w14:schemeClr>
+                          </w14:shadow>
+                          <w14:textOutline w14:w="9525" w14:cap="flat" w14:cmpd="sng" w14:algn="ctr">
+                            <w14:noFill/>
+                            <w14:prstDash w14:val="solid"/>
+                            <w14:round/>
+                          </w14:textOutline>
+                        </w:rPr>
+                        <w:t>Pompa</w:t>
+                      </w:r>
+                      <w:proofErr w:type="spellEnd"/>
+                      <w:r>
+                        <w:rPr>
+                          <w:color w:val="000000" w:themeColor="text1"/>
+                          <w:sz w:val="28"/>
+                          <w:szCs w:val="28"/>
+                          <w:lang w:val="en-US"/>
+                          <w14:shadow w14:blurRad="38100" w14:dist="19050" w14:dir="2700000" w14:sx="100000" w14:sy="100000" w14:kx="0" w14:ky="0" w14:algn="tl">
+                            <w14:schemeClr w14:val="dk1">
+                              <w14:alpha w14:val="60000"/>
+                            </w14:schemeClr>
+                          </w14:shadow>
+                          <w14:textOutline w14:w="9525" w14:cap="flat" w14:cmpd="sng" w14:algn="ctr">
+                            <w14:noFill/>
+                            <w14:prstDash w14:val="solid"/>
+                            <w14:round/>
+                          </w14:textOutline>
+                        </w:rPr>
+                        <w:t xml:space="preserve"> AC</w:t>
+                      </w:r>
+                    </w:p>
+                  </w:txbxContent>
+                </v:textbox>
+              </v:rect>
+            </w:pict>
+          </mc:Fallback>
+        </mc:AlternateContent>
+      </w:r>
+      <w:r>
+        <w:rPr>
+          <w:noProof/>
+        </w:rPr>
+        <mc:AlternateContent>
+          <mc:Choice Requires="wps">
+            <w:drawing>
+              <wp:anchor distT="0" distB="0" distL="114300" distR="114300" simplePos="0" relativeHeight="251663360" behindDoc="0" locked="0" layoutInCell="1" allowOverlap="1" wp14:anchorId="656604BC" wp14:editId="3399B6C8">
+                <wp:simplePos x="0" y="0"/>
+                <wp:positionH relativeFrom="column">
+                  <wp:posOffset>4915535</wp:posOffset>
+                </wp:positionH>
+                <wp:positionV relativeFrom="paragraph">
+                  <wp:posOffset>3453765</wp:posOffset>
+                </wp:positionV>
+                <wp:extent cx="0" cy="492760"/>
+                <wp:effectExtent l="95250" t="0" r="57150" b="40640"/>
+                <wp:wrapNone/>
+                <wp:docPr id="36" name="Straight Arrow Connector 36"/>
+                <wp:cNvGraphicFramePr/>
+                <a:graphic xmlns:a="http://schemas.openxmlformats.org/drawingml/2006/main">
+                  <a:graphicData uri="http://schemas.microsoft.com/office/word/2010/wordprocessingShape">
+                    <wps:wsp>
+                      <wps:cNvCnPr/>
+                      <wps:spPr>
+                        <a:xfrm>
+                          <a:off x="0" y="0"/>
+                          <a:ext cx="0" cy="492760"/>
+                        </a:xfrm>
+                        <a:prstGeom prst="straightConnector1">
+                          <a:avLst/>
+                        </a:prstGeom>
+                        <a:ln w="38100">
+                          <a:solidFill>
+                            <a:schemeClr val="tx1"/>
+                          </a:solidFill>
+                          <a:tailEnd type="triangle"/>
+                        </a:ln>
+                      </wps:spPr>
+                      <wps:style>
+                        <a:lnRef idx="1">
+                          <a:schemeClr val="accent1"/>
+                        </a:lnRef>
+                        <a:fillRef idx="0">
+                          <a:schemeClr val="accent1"/>
+                        </a:fillRef>
+                        <a:effectRef idx="0">
+                          <a:schemeClr val="accent1"/>
+                        </a:effectRef>
+                        <a:fontRef idx="minor">
+                          <a:schemeClr val="tx1"/>
+                        </a:fontRef>
+                      </wps:style>
+                      <wps:bodyPr/>
+                    </wps:wsp>
+                  </a:graphicData>
+                </a:graphic>
+                <wp14:sizeRelH relativeFrom="margin">
+                  <wp14:pctWidth>0</wp14:pctWidth>
+                </wp14:sizeRelH>
+                <wp14:sizeRelV relativeFrom="margin">
+                  <wp14:pctHeight>0</wp14:pctHeight>
+                </wp14:sizeRelV>
+              </wp:anchor>
+            </w:drawing>
+          </mc:Choice>
+          <mc:Fallback>
+            <w:pict>
+              <v:shape w14:anchorId="452580FD" id="Straight Arrow Connector 36" o:spid="_x0000_s1026" type="#_x0000_t32" style="position:absolute;margin-left:387.05pt;margin-top:271.95pt;width:0;height:38.8pt;z-index:251663360;visibility:visible;mso-wrap-style:square;mso-width-percent:0;mso-height-percent:0;mso-wrap-distance-left:9pt;mso-wrap-distance-top:0;mso-wrap-distance-right:9pt;mso-wrap-distance-bottom:0;mso-position-horizontal:absolute;mso-position-horizontal-relative:text;mso-position-vertical:absolute;mso-position-vertical-relative:text;mso-width-percent:0;mso-height-percent:0;mso-width-relative:margin;mso-height-relative:margin" o:gfxdata="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" strokecolor="black [3213]" strokeweight="3pt">
+                <v:stroke endarrow="block" joinstyle="miter"/>
+              </v:shape>
+            </w:pict>
+          </mc:Fallback>
+        </mc:AlternateContent>
+      </w:r>
+      <w:r>
+        <w:rPr>
+          <w:noProof/>
+        </w:rPr>
+        <mc:AlternateContent>
+          <mc:Choice Requires="wps">
+            <w:drawing>
+              <wp:anchor distT="0" distB="0" distL="114300" distR="114300" simplePos="0" relativeHeight="251676672" behindDoc="0" locked="0" layoutInCell="1" allowOverlap="1" wp14:anchorId="2D5C42FF" wp14:editId="141DBEC6">
+                <wp:simplePos x="0" y="0"/>
+                <wp:positionH relativeFrom="column">
+                  <wp:posOffset>3900805</wp:posOffset>
+                </wp:positionH>
+                <wp:positionV relativeFrom="paragraph">
+                  <wp:posOffset>4151630</wp:posOffset>
+                </wp:positionV>
+                <wp:extent cx="0" cy="492760"/>
+                <wp:effectExtent l="0" t="93980" r="0" b="96520"/>
+                <wp:wrapNone/>
+                <wp:docPr id="39" name="Straight Arrow Connector 39"/>
+                <wp:cNvGraphicFramePr/>
+                <a:graphic xmlns:a="http://schemas.openxmlformats.org/drawingml/2006/main">
+                  <a:graphicData uri="http://schemas.microsoft.com/office/word/2010/wordprocessingShape">
+                    <wps:wsp>
+                      <wps:cNvCnPr/>
+                      <wps:spPr>
+                        <a:xfrm rot="5400000" flipH="1">
+                          <a:off x="0" y="0"/>
+                          <a:ext cx="0" cy="492760"/>
+                        </a:xfrm>
+                        <a:prstGeom prst="straightConnector1">
+                          <a:avLst/>
+                        </a:prstGeom>
+                        <a:ln w="38100">
+                          <a:solidFill>
+                            <a:schemeClr val="tx1"/>
+                          </a:solidFill>
+                          <a:tailEnd type="triangle"/>
+                        </a:ln>
+                      </wps:spPr>
+                      <wps:style>
+                        <a:lnRef idx="1">
+                          <a:schemeClr val="accent1"/>
+                        </a:lnRef>
+                        <a:fillRef idx="0">
+                          <a:schemeClr val="accent1"/>
+                        </a:fillRef>
+                        <a:effectRef idx="0">
+                          <a:schemeClr val="accent1"/>
+                        </a:effectRef>
+                        <a:fontRef idx="minor">
+                          <a:schemeClr val="tx1"/>
+                        </a:fontRef>
+                      </wps:style>
+                      <wps:bodyPr/>
+                    </wps:wsp>
+                  </a:graphicData>
+                </a:graphic>
+                <wp14:sizeRelH relativeFrom="margin">
+                  <wp14:pctWidth>0</wp14:pctWidth>
+                </wp14:sizeRelH>
+                <wp14:sizeRelV relativeFrom="margin">
+                  <wp14:pctHeight>0</wp14:pctHeight>
+                </wp14:sizeRelV>
+              </wp:anchor>
+            </w:drawing>
+          </mc:Choice>
+          <mc:Fallback>
+            <w:pict>
+              <v:shape w14:anchorId="79A470E5" id="Straight Arrow Connector 39" o:spid="_x0000_s1026" type="#_x0000_t32" style="position:absolute;margin-left:307.15pt;margin-top:326.9pt;width:0;height:38.8pt;rotation:-90;flip:x;z-index:251676672;visibility:visible;mso-wrap-style:square;mso-width-percent:0;mso-height-percent:0;mso-wrap-distance-left:9pt;mso-wrap-distance-top:0;mso-wrap-distance-right:9pt;mso-wrap-distance-bottom:0;mso-position-horizontal:absolute;mso-position-horizontal-relative:text;mso-position-vertical:absolute;mso-position-vertical-relative:text;mso-width-percent:0;mso-height-percent:0;mso-width-relative:margin;mso-height-relative:margin" o:gfxdata="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" strokecolor="black [3213]" strokeweight="3pt">
+                <v:stroke endarrow="block" joinstyle="miter"/>
+              </v:shape>
+            </w:pict>
+          </mc:Fallback>
+        </mc:AlternateContent>
+      </w:r>
+      <w:r>
+        <w:rPr>
+          <w:noProof/>
+        </w:rPr>
+        <mc:AlternateContent>
+          <mc:Choice Requires="wps">
+            <w:drawing>
+              <wp:anchor distT="0" distB="0" distL="114300" distR="114300" simplePos="0" relativeHeight="251662336" behindDoc="0" locked="0" layoutInCell="1" allowOverlap="1" wp14:anchorId="7EE0E939" wp14:editId="185122C7">
+                <wp:simplePos x="0" y="0"/>
+                <wp:positionH relativeFrom="column">
+                  <wp:posOffset>4215130</wp:posOffset>
+                </wp:positionH>
+                <wp:positionV relativeFrom="paragraph">
+                  <wp:posOffset>3993515</wp:posOffset>
+                </wp:positionV>
+                <wp:extent cx="1390650" cy="857250"/>
+                <wp:effectExtent l="19050" t="19050" r="38100" b="38100"/>
+                <wp:wrapNone/>
+                <wp:docPr id="33" name="Rectangle 33"/>
+                <wp:cNvGraphicFramePr/>
+                <a:graphic xmlns:a="http://schemas.openxmlformats.org/drawingml/2006/main">
+                  <a:graphicData uri="http://schemas.microsoft.com/office/word/2010/wordprocessingShape">
+                    <wps:wsp>
+                      <wps:cNvSpPr/>
+                      <wps:spPr>
+                        <a:xfrm>
+                          <a:off x="0" y="0"/>
+                          <a:ext cx="1390650" cy="857250"/>
+                        </a:xfrm>
+                        <a:prstGeom prst="rect">
+                          <a:avLst/>
+                        </a:prstGeom>
+                        <a:noFill/>
+                        <a:ln w="57150">
+                          <a:solidFill>
+                            <a:schemeClr val="tx1"/>
+                          </a:solidFill>
+                        </a:ln>
+                      </wps:spPr>
+                      <wps:style>
+                        <a:lnRef idx="2">
+                          <a:schemeClr val="accent1">
+                            <a:shade val="50000"/>
+                          </a:schemeClr>
+                        </a:lnRef>
+                        <a:fillRef idx="1">
+                          <a:schemeClr val="accent1"/>
+                        </a:fillRef>
+                        <a:effectRef idx="0">
+                          <a:schemeClr val="accent1"/>
+                        </a:effectRef>
+                        <a:fontRef idx="minor">
+                          <a:schemeClr val="lt1"/>
+                        </a:fontRef>
+                      </wps:style>
+                      <wps:txbx>
+                        <w:txbxContent>
+                          <w:p>
+                            <w:pPr>
+                              <w:jc w:val="center"/>
+                              <w:rPr>
+                                <w:color w:val="000000" w:themeColor="text1"/>
+                                <w:sz w:val="28"/>
+                                <w:szCs w:val="28"/>
+                                <w:lang w:val="en-US"/>
+                                <w14:shadow w14:blurRad="38100" w14:dist="19050" w14:dir="2700000" w14:sx="100000" w14:sy="100000" w14:kx="0" w14:ky="0" w14:algn="tl">
+                                  <w14:schemeClr w14:val="dk1">
+                                    <w14:alpha w14:val="60000"/>
+                                  </w14:schemeClr>
+                                </w14:shadow>
+                                <w14:textOutline w14:w="9525" w14:cap="flat" w14:cmpd="sng" w14:algn="ctr">
+                                  <w14:noFill/>
+                                  <w14:prstDash w14:val="solid"/>
+                                  <w14:round/>
+                                </w14:textOutline>
+                              </w:rPr>
+                            </w:pPr>
+                            <w:r>
+                              <w:rPr>
+                                <w:color w:val="000000" w:themeColor="text1"/>
+                                <w:sz w:val="28"/>
+                                <w:szCs w:val="28"/>
+                                <w:lang w:val="en-US"/>
+                                <w14:shadow w14:blurRad="38100" w14:dist="19050" w14:dir="2700000" w14:sx="100000" w14:sy="100000" w14:kx="0" w14:ky="0" w14:algn="tl">
+                                  <w14:schemeClr w14:val="dk1">
+                                    <w14:alpha w14:val="60000"/>
+                                  </w14:schemeClr>
+                                </w14:shadow>
+                                <w14:textOutline w14:w="9525" w14:cap="flat" w14:cmpd="sng" w14:algn="ctr">
+                                  <w14:noFill/>
+                                  <w14:prstDash w14:val="solid"/>
+                                  <w14:round/>
+                                </w14:textOutline>
+                              </w:rPr>
+                              <w:t>Relay</w:t>
+                            </w:r>
+                          </w:p>
+                        </w:txbxContent>
+                      </wps:txbx>
+                      <wps:bodyPr rot="0" spcFirstLastPara="0" vertOverflow="overflow" horzOverflow="overflow" vert="horz" wrap="square" lIns="91440" tIns="45720" rIns="91440" bIns="45720" numCol="1" spcCol="0" rtlCol="0" fromWordArt="0" anchor="ctr" anchorCtr="0" forceAA="0" compatLnSpc="1">
+                        <a:prstTxWarp prst="textNoShape">
+                          <a:avLst/>
+                        </a:prstTxWarp>
+                        <a:noAutofit/>
+                      </wps:bodyPr>
+                    </wps:wsp>
+                  </a:graphicData>
+                </a:graphic>
+              </wp:anchor>
+            </w:drawing>
+          </mc:Choice>
+          <mc:Fallback>
+            <w:pict>
+              <v:rect w14:anchorId="7EE0E939" id="Rectangle 33" o:spid="_x0000_s1033" style="position:absolute;margin-left:331.9pt;margin-top:314.45pt;width:109.5pt;height:67.5pt;z-index:251662336;visibility:visible;mso-wrap-style:square;mso-wrap-distance-left:9pt;mso-wrap-distance-top:0;mso-wrap-distance-right:9pt;mso-wrap-distance-bottom:0;mso-position-horizontal:absolute;mso-position-horizontal-relative:text;mso-position-vertical:absolute;mso-position-vertical-relative:text;v-text-anchor:middle" o:gfxdata="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" filled="f" strokecolor="black [3213]" strokeweight="4.5pt">
+                <v:textbox>
+                  <w:txbxContent>
+                    <w:p>
+                      <w:pPr>
+                        <w:jc w:val="center"/>
+                        <w:rPr>
+                          <w:color w:val="000000" w:themeColor="text1"/>
+                          <w:sz w:val="28"/>
+                          <w:szCs w:val="28"/>
+                          <w:lang w:val="en-US"/>
+                          <w14:shadow w14:blurRad="38100" w14:dist="19050" w14:dir="2700000" w14:sx="100000" w14:sy="100000" w14:kx="0" w14:ky="0" w14:algn="tl">
+                            <w14:schemeClr w14:val="dk1">
+                              <w14:alpha w14:val="60000"/>
+                            </w14:schemeClr>
+                          </w14:shadow>
+                          <w14:textOutline w14:w="9525" w14:cap="flat" w14:cmpd="sng" w14:algn="ctr">
+                            <w14:noFill/>
+                            <w14:prstDash w14:val="solid"/>
+                            <w14:round/>
+                          </w14:textOutline>
+                        </w:rPr>
+                      </w:pPr>
+                      <w:r>
+                        <w:rPr>
+                          <w:color w:val="000000" w:themeColor="text1"/>
+                          <w:sz w:val="28"/>
+                          <w:szCs w:val="28"/>
+                          <w:lang w:val="en-US"/>
+                          <w14:shadow w14:blurRad="38100" w14:dist="19050" w14:dir="2700000" w14:sx="100000" w14:sy="100000" w14:kx="0" w14:ky="0" w14:algn="tl">
+                            <w14:schemeClr w14:val="dk1">
+                              <w14:alpha w14:val="60000"/>
+                            </w14:schemeClr>
+                          </w14:shadow>
+                          <w14:textOutline w14:w="9525" w14:cap="flat" w14:cmpd="sng" w14:algn="ctr">
+                            <w14:noFill/>
+                            <w14:prstDash w14:val="solid"/>
+                            <w14:round/>
+                          </w14:textOutline>
+                        </w:rPr>
+                        <w:t>Relay</w:t>
+                      </w:r>
+                    </w:p>
+                  </w:txbxContent>
+                </v:textbox>
+              </v:rect>
+            </w:pict>
+          </mc:Fallback>
+        </mc:AlternateContent>
+      </w:r>
+      <w:r>
+        <w:rPr>
+          <w:noProof/>
+        </w:rPr>
+        <mc:AlternateContent>
+          <mc:Choice Requires="wps">
+            <w:drawing>
+              <wp:anchor distT="0" distB="0" distL="114300" distR="114300" simplePos="0" relativeHeight="251682816" behindDoc="0" locked="0" layoutInCell="1" allowOverlap="1" wp14:anchorId="0E2A43EF" wp14:editId="69C7F297">
+                <wp:simplePos x="0" y="0"/>
+                <wp:positionH relativeFrom="column">
+                  <wp:posOffset>3905250</wp:posOffset>
+                </wp:positionH>
+                <wp:positionV relativeFrom="paragraph">
+                  <wp:posOffset>2761615</wp:posOffset>
+                </wp:positionV>
+                <wp:extent cx="0" cy="492760"/>
+                <wp:effectExtent l="0" t="93980" r="0" b="96520"/>
+                <wp:wrapNone/>
+                <wp:docPr id="12" name="Straight Arrow Connector 12"/>
+                <wp:cNvGraphicFramePr/>
+                <a:graphic xmlns:a="http://schemas.openxmlformats.org/drawingml/2006/main">
+                  <a:graphicData uri="http://schemas.microsoft.com/office/word/2010/wordprocessingShape">
+                    <wps:wsp>
+                      <wps:cNvCnPr/>
+                      <wps:spPr>
+                        <a:xfrm rot="16200000">
+                          <a:off x="0" y="0"/>
+                          <a:ext cx="0" cy="492760"/>
+                        </a:xfrm>
+                        <a:prstGeom prst="straightConnector1">
+                          <a:avLst/>
+                        </a:prstGeom>
+                        <a:ln w="38100">
+                          <a:solidFill>
+                            <a:schemeClr val="tx1"/>
+                          </a:solidFill>
+                          <a:tailEnd type="triangle"/>
+                        </a:ln>
+                      </wps:spPr>
+                      <wps:style>
+                        <a:lnRef idx="1">
+                          <a:schemeClr val="accent1"/>
+                        </a:lnRef>
+                        <a:fillRef idx="0">
+                          <a:schemeClr val="accent1"/>
+                        </a:fillRef>
+                        <a:effectRef idx="0">
+                          <a:schemeClr val="accent1"/>
+                        </a:effectRef>
+                        <a:fontRef idx="minor">
+                          <a:schemeClr val="tx1"/>
+                        </a:fontRef>
+                      </wps:style>
+                      <wps:bodyPr/>
+                    </wps:wsp>
+                  </a:graphicData>
+                </a:graphic>
+                <wp14:sizeRelH relativeFrom="margin">
+                  <wp14:pctWidth>0</wp14:pctWidth>
+                </wp14:sizeRelH>
+                <wp14:sizeRelV relativeFrom="margin">
+                  <wp14:pctHeight>0</wp14:pctHeight>
+                </wp14:sizeRelV>
+              </wp:anchor>
+            </w:drawing>
+          </mc:Choice>
+          <mc:Fallback>
+            <w:pict>
+              <v:shape w14:anchorId="5871A4B6" id="Straight Arrow Connector 12" o:spid="_x0000_s1026" type="#_x0000_t32" style="position:absolute;margin-left:307.5pt;margin-top:217.45pt;width:0;height:38.8pt;rotation:-90;z-index:251682816;visibility:visible;mso-wrap-style:square;mso-width-percent:0;mso-height-percent:0;mso-wrap-distance-left:9pt;mso-wrap-distance-top:0;mso-wrap-distance-right:9pt;mso-wrap-distance-bottom:0;mso-position-horizontal:absolute;mso-position-horizontal-relative:text;mso-position-vertical:absolute;mso-position-vertical-relative:text;mso-width-percent:0;mso-height-percent:0;mso-width-relative:margin;mso-height-relative:margin" o:gfxdata="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" strokecolor="black [3213]" strokeweight="3pt">
+                <v:stroke endarrow="block" joinstyle="miter"/>
+              </v:shape>
+            </w:pict>
+          </mc:Fallback>
+        </mc:AlternateContent>
+      </w:r>
+      <w:r>
+        <w:rPr>
+          <w:noProof/>
+        </w:rPr>
+        <mc:AlternateContent>
+          <mc:Choice Requires="wps">
+            <w:drawing>
+              <wp:anchor distT="0" distB="0" distL="114300" distR="114300" simplePos="0" relativeHeight="251680768" behindDoc="0" locked="0" layoutInCell="1" allowOverlap="1" wp14:anchorId="14A80F70" wp14:editId="5765462B">
+                <wp:simplePos x="0" y="0"/>
+                <wp:positionH relativeFrom="column">
+                  <wp:posOffset>1876425</wp:posOffset>
+                </wp:positionH>
+                <wp:positionV relativeFrom="paragraph">
+                  <wp:posOffset>2742565</wp:posOffset>
+                </wp:positionV>
+                <wp:extent cx="0" cy="492760"/>
+                <wp:effectExtent l="0" t="93980" r="0" b="96520"/>
+                <wp:wrapNone/>
+                <wp:docPr id="11" name="Straight Arrow Connector 11"/>
+                <wp:cNvGraphicFramePr/>
+                <a:graphic xmlns:a="http://schemas.openxmlformats.org/drawingml/2006/main">
+                  <a:graphicData uri="http://schemas.microsoft.com/office/word/2010/wordprocessingShape">
+                    <wps:wsp>
+                      <wps:cNvCnPr/>
+                      <wps:spPr>
+                        <a:xfrm rot="16200000">
+                          <a:off x="0" y="0"/>
+                          <a:ext cx="0" cy="492760"/>
+                        </a:xfrm>
+                        <a:prstGeom prst="straightConnector1">
+                          <a:avLst/>
+                        </a:prstGeom>
+                        <a:ln w="38100">
+                          <a:solidFill>
+                            <a:schemeClr val="tx1"/>
+                          </a:solidFill>
+                          <a:tailEnd type="triangle"/>
+                        </a:ln>
+                      </wps:spPr>
+                      <wps:style>
+                        <a:lnRef idx="1">
+                          <a:schemeClr val="accent1"/>
+                        </a:lnRef>
+                        <a:fillRef idx="0">
+                          <a:schemeClr val="accent1"/>
+                        </a:fillRef>
+                        <a:effectRef idx="0">
+                          <a:schemeClr val="accent1"/>
+                        </a:effectRef>
+                        <a:fontRef idx="minor">
+                          <a:schemeClr val="tx1"/>
+                        </a:fontRef>
+                      </wps:style>
+                      <wps:bodyPr/>
+                    </wps:wsp>
+                  </a:graphicData>
+                </a:graphic>
+                <wp14:sizeRelH relativeFrom="margin">
+                  <wp14:pctWidth>0</wp14:pctWidth>
+                </wp14:sizeRelH>
+                <wp14:sizeRelV relativeFrom="margin">
+                  <wp14:pctHeight>0</wp14:pctHeight>
+                </wp14:sizeRelV>
+              </wp:anchor>
+            </w:drawing>
+          </mc:Choice>
+          <mc:Fallback>
+            <w:pict>
+              <v:shape w14:anchorId="39E9EF9B" id="Straight Arrow Connector 11" o:spid="_x0000_s1026" type="#_x0000_t32" style="position:absolute;margin-left:147.75pt;margin-top:215.95pt;width:0;height:38.8pt;rotation:-90;z-index:251680768;visibility:visible;mso-wrap-style:square;mso-width-percent:0;mso-height-percent:0;mso-wrap-distance-left:9pt;mso-wrap-distance-top:0;mso-wrap-distance-right:9pt;mso-wrap-distance-bottom:0;mso-position-horizontal:absolute;mso-position-horizontal-relative:text;mso-position-vertical:absolute;mso-position-vertical-relative:text;mso-width-percent:0;mso-height-percent:0;mso-width-relative:margin;mso-height-relative:margin" o:gfxdata="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" strokecolor="black [3213]" strokeweight="3pt">
+                <v:stroke endarrow="block" joinstyle="miter"/>
+              </v:shape>
+            </w:pict>
+          </mc:Fallback>
+        </mc:AlternateContent>
+      </w:r>
+      <w:r>
+        <w:rPr>
+          <w:noProof/>
+        </w:rPr>
+        <mc:AlternateContent>
+          <mc:Choice Requires="wps">
+            <w:drawing>
+              <wp:anchor distT="0" distB="0" distL="114300" distR="114300" simplePos="0" relativeHeight="251678720" behindDoc="0" locked="0" layoutInCell="1" allowOverlap="1" wp14:anchorId="60E420DE" wp14:editId="14EF803D">
+                <wp:simplePos x="0" y="0"/>
+                <wp:positionH relativeFrom="column">
+                  <wp:posOffset>2200275</wp:posOffset>
+                </wp:positionH>
+                <wp:positionV relativeFrom="paragraph">
+                  <wp:posOffset>2531745</wp:posOffset>
+                </wp:positionV>
+                <wp:extent cx="1390650" cy="857250"/>
+                <wp:effectExtent l="19050" t="19050" r="38100" b="38100"/>
+                <wp:wrapNone/>
+                <wp:docPr id="9" name="Rectangle 9"/>
+                <wp:cNvGraphicFramePr/>
+                <a:graphic xmlns:a="http://schemas.openxmlformats.org/drawingml/2006/main">
+                  <a:graphicData uri="http://schemas.microsoft.com/office/word/2010/wordprocessingShape">
+                    <wps:wsp>
+                      <wps:cNvSpPr/>
+                      <wps:spPr>
+                        <a:xfrm>
+                          <a:off x="0" y="0"/>
+                          <a:ext cx="1390650" cy="857250"/>
+                        </a:xfrm>
+                        <a:prstGeom prst="rect">
+                          <a:avLst/>
+                        </a:prstGeom>
+                        <a:noFill/>
+                        <a:ln w="57150">
+                          <a:solidFill>
+                            <a:schemeClr val="tx1"/>
+                          </a:solidFill>
+                        </a:ln>
+                      </wps:spPr>
+                      <wps:style>
+                        <a:lnRef idx="2">
+                          <a:schemeClr val="accent1">
+                            <a:shade val="50000"/>
+                          </a:schemeClr>
+                        </a:lnRef>
+                        <a:fillRef idx="1">
+                          <a:schemeClr val="accent1"/>
+                        </a:fillRef>
+                        <a:effectRef idx="0">
+                          <a:schemeClr val="accent1"/>
+                        </a:effectRef>
+                        <a:fontRef idx="minor">
+                          <a:schemeClr val="lt1"/>
+                        </a:fontRef>
+                      </wps:style>
+                      <wps:txbx>
+                        <w:txbxContent>
+                          <w:p>
+                            <w:pPr>
+                              <w:jc w:val="center"/>
+                              <w:rPr>
+                                <w:color w:val="000000" w:themeColor="text1"/>
+                                <w:sz w:val="28"/>
+                                <w:szCs w:val="28"/>
+                                <w:lang w:val="en-US"/>
+                                <w14:shadow w14:blurRad="38100" w14:dist="19050" w14:dir="2700000" w14:sx="100000" w14:sy="100000" w14:kx="0" w14:ky="0" w14:algn="tl">
+                                  <w14:schemeClr w14:val="dk1">
+                                    <w14:alpha w14:val="60000"/>
+                                  </w14:schemeClr>
+                                </w14:shadow>
+                                <w14:textOutline w14:w="9525" w14:cap="flat" w14:cmpd="sng" w14:algn="ctr">
+                                  <w14:noFill/>
+                                  <w14:prstDash w14:val="solid"/>
+                                  <w14:round/>
+                                </w14:textOutline>
+                              </w:rPr>
+                            </w:pPr>
+                            <w:r>
+                              <w:rPr>
+                                <w:color w:val="000000" w:themeColor="text1"/>
+                                <w:sz w:val="28"/>
+                                <w:szCs w:val="28"/>
+                                <w:lang w:val="en-US"/>
+                                <w14:shadow w14:blurRad="38100" w14:dist="19050" w14:dir="2700000" w14:sx="100000" w14:sy="100000" w14:kx="0" w14:ky="0" w14:algn="tl">
+                                  <w14:schemeClr w14:val="dk1">
+                                    <w14:alpha w14:val="60000"/>
+                                  </w14:schemeClr>
+                                </w14:shadow>
+                                <w14:textOutline w14:w="9525" w14:cap="flat" w14:cmpd="sng" w14:algn="ctr">
+                                  <w14:noFill/>
+                                  <w14:prstDash w14:val="solid"/>
+                                  <w14:round/>
+                                </w14:textOutline>
+                              </w:rPr>
+                              <w:t>DC Voltage Sensor</w:t>
+                            </w:r>
+                          </w:p>
+                        </w:txbxContent>
+                      </wps:txbx>
+                      <wps:bodyPr rot="0" spcFirstLastPara="0" vertOverflow="overflow" horzOverflow="overflow" vert="horz" wrap="square" lIns="91440" tIns="45720" rIns="91440" bIns="45720" numCol="1" spcCol="0" rtlCol="0" fromWordArt="0" anchor="ctr" anchorCtr="0" forceAA="0" compatLnSpc="1">
+                        <a:prstTxWarp prst="textNoShape">
+                          <a:avLst/>
+                        </a:prstTxWarp>
+                        <a:noAutofit/>
+                      </wps:bodyPr>
+                    </wps:wsp>
+                  </a:graphicData>
+                </a:graphic>
+              </wp:anchor>
+            </w:drawing>
+          </mc:Choice>
+          <mc:Fallback>
+            <w:pict>
+              <v:rect w14:anchorId="60E420DE" id="Rectangle 9" o:spid="_x0000_s1034" style="position:absolute;margin-left:173.25pt;margin-top:199.35pt;width:109.5pt;height:67.5pt;z-index:251678720;visibility:visible;mso-wrap-style:square;mso-wrap-distance-left:9pt;mso-wrap-distance-top:0;mso-wrap-distance-right:9pt;mso-wrap-distance-bottom:0;mso-position-horizontal:absolute;mso-position-horizontal-relative:text;mso-position-vertical:absolute;mso-position-vertical-relative:text;v-text-anchor:middle" o:gfxdata="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" filled="f" strokecolor="black [3213]" strokeweight="4.5pt">
+                <v:textbox>
+                  <w:txbxContent>
+                    <w:p>
+                      <w:pPr>
+                        <w:jc w:val="center"/>
+                        <w:rPr>
+                          <w:color w:val="000000" w:themeColor="text1"/>
+                          <w:sz w:val="28"/>
+                          <w:szCs w:val="28"/>
+                          <w:lang w:val="en-US"/>
+                          <w14:shadow w14:blurRad="38100" w14:dist="19050" w14:dir="2700000" w14:sx="100000" w14:sy="100000" w14:kx="0" w14:ky="0" w14:algn="tl">
+                            <w14:schemeClr w14:val="dk1">
+                              <w14:alpha w14:val="60000"/>
+                            </w14:schemeClr>
+                          </w14:shadow>
+                          <w14:textOutline w14:w="9525" w14:cap="flat" w14:cmpd="sng" w14:algn="ctr">
+                            <w14:noFill/>
+                            <w14:prstDash w14:val="solid"/>
+                            <w14:round/>
+                          </w14:textOutline>
+                        </w:rPr>
+                      </w:pPr>
+                      <w:r>
+                        <w:rPr>
+                          <w:color w:val="000000" w:themeColor="text1"/>
+                          <w:sz w:val="28"/>
+                          <w:szCs w:val="28"/>
+                          <w:lang w:val="en-US"/>
+                          <w14:shadow w14:blurRad="38100" w14:dist="19050" w14:dir="2700000" w14:sx="100000" w14:sy="100000" w14:kx="0" w14:ky="0" w14:algn="tl">
+                            <w14:schemeClr w14:val="dk1">
+                              <w14:alpha w14:val="60000"/>
+                            </w14:schemeClr>
+                          </w14:shadow>
+                          <w14:textOutline w14:w="9525" w14:cap="flat" w14:cmpd="sng" w14:algn="ctr">
+                            <w14:noFill/>
+                            <w14:prstDash w14:val="solid"/>
+                            <w14:round/>
+                          </w14:textOutline>
+                        </w:rPr>
+                        <w:t>DC Voltage Sensor</w:t>
+                      </w:r>
+                    </w:p>
+                  </w:txbxContent>
+                </v:textbox>
+              </v:rect>
+            </w:pict>
+          </mc:Fallback>
+        </mc:AlternateContent>
+      </w:r>
+      <w:r>
+        <w:rPr>
+          <w:noProof/>
+        </w:rPr>
+        <mc:AlternateContent>
+          <mc:Choice Requires="wps">
+            <w:drawing>
+              <wp:anchor distT="0" distB="0" distL="114300" distR="114300" simplePos="0" relativeHeight="251659264" behindDoc="0" locked="0" layoutInCell="1" allowOverlap="1" wp14:anchorId="45EC66A8" wp14:editId="01CE15CF">
+                <wp:simplePos x="0" y="0"/>
+                <wp:positionH relativeFrom="column">
+                  <wp:posOffset>4202430</wp:posOffset>
+                </wp:positionH>
+                <wp:positionV relativeFrom="paragraph">
+                  <wp:posOffset>2530475</wp:posOffset>
+                </wp:positionV>
+                <wp:extent cx="1390650" cy="857250"/>
+                <wp:effectExtent l="19050" t="19050" r="38100" b="38100"/>
+                <wp:wrapNone/>
+                <wp:docPr id="1" name="Rectangle 1"/>
+                <wp:cNvGraphicFramePr/>
+                <a:graphic xmlns:a="http://schemas.openxmlformats.org/drawingml/2006/main">
+                  <a:graphicData uri="http://schemas.microsoft.com/office/word/2010/wordprocessingShape">
+                    <wps:wsp>
+                      <wps:cNvSpPr/>
+                      <wps:spPr>
+                        <a:xfrm>
+                          <a:off x="0" y="0"/>
+                          <a:ext cx="1390650" cy="857250"/>
+                        </a:xfrm>
+                        <a:prstGeom prst="rect">
+                          <a:avLst/>
+                        </a:prstGeom>
+                        <a:noFill/>
+                        <a:ln w="57150">
+                          <a:solidFill>
+                            <a:schemeClr val="tx1"/>
+                          </a:solidFill>
+                        </a:ln>
+                      </wps:spPr>
+                      <wps:style>
+                        <a:lnRef idx="2">
+                          <a:schemeClr val="accent1">
+                            <a:shade val="50000"/>
+                          </a:schemeClr>
+                        </a:lnRef>
+                        <a:fillRef idx="1">
+                          <a:schemeClr val="accent1"/>
+                        </a:fillRef>
+                        <a:effectRef idx="0">
+                          <a:schemeClr val="accent1"/>
+                        </a:effectRef>
+                        <a:fontRef idx="minor">
+                          <a:schemeClr val="lt1"/>
+                        </a:fontRef>
+                      </wps:style>
+                      <wps:txbx>
+                        <w:txbxContent>
+                          <w:p>
+                            <w:pPr>
+                              <w:jc w:val="center"/>
+                              <w:rPr>
+                                <w:color w:val="000000" w:themeColor="text1"/>
+                                <w:sz w:val="28"/>
+                                <w:szCs w:val="28"/>
+                                <w:lang w:val="en-US"/>
+                                <w14:shadow w14:blurRad="38100" w14:dist="19050" w14:dir="2700000" w14:sx="100000" w14:sy="100000" w14:kx="0" w14:ky="0" w14:algn="tl">
+                                  <w14:schemeClr w14:val="dk1">
+                                    <w14:alpha w14:val="60000"/>
+                                  </w14:schemeClr>
+                                </w14:shadow>
+                                <w14:textOutline w14:w="9525" w14:cap="flat" w14:cmpd="sng" w14:algn="ctr">
+                                  <w14:noFill/>
+                                  <w14:prstDash w14:val="solid"/>
+                                  <w14:round/>
+                                </w14:textOutline>
+                              </w:rPr>
+                            </w:pPr>
+                            <w:r>
+                              <w:rPr>
+                                <w:color w:val="000000" w:themeColor="text1"/>
+                                <w:sz w:val="28"/>
+                                <w:szCs w:val="28"/>
+                                <w:lang w:val="en-US"/>
+                                <w14:shadow w14:blurRad="38100" w14:dist="19050" w14:dir="2700000" w14:sx="100000" w14:sy="100000" w14:kx="0" w14:ky="0" w14:algn="tl">
+                                  <w14:schemeClr w14:val="dk1">
+                                    <w14:alpha w14:val="60000"/>
+                                  </w14:schemeClr>
+                                </w14:shadow>
+                                <w14:textOutline w14:w="9525" w14:cap="flat" w14:cmpd="sng" w14:algn="ctr">
+                                  <w14:noFill/>
+                                  <w14:prstDash w14:val="solid"/>
+                                  <w14:round/>
+                                </w14:textOutline>
+                              </w:rPr>
+                              <w:t>Arduino UNO</w:t>
+                            </w:r>
+                          </w:p>
+                        </w:txbxContent>
+                      </wps:txbx>
+                      <wps:bodyPr rot="0" spcFirstLastPara="0" vertOverflow="overflow" horzOverflow="overflow" vert="horz" wrap="square" lIns="91440" tIns="45720" rIns="91440" bIns="45720" numCol="1" spcCol="0" rtlCol="0" fromWordArt="0" anchor="ctr" anchorCtr="0" forceAA="0" compatLnSpc="1">
+                        <a:prstTxWarp prst="textNoShape">
+                          <a:avLst/>
+                        </a:prstTxWarp>
+                        <a:noAutofit/>
+                      </wps:bodyPr>
+                    </wps:wsp>
+                  </a:graphicData>
+                </a:graphic>
+              </wp:anchor>
+            </w:drawing>
+          </mc:Choice>
+          <mc:Fallback>
+            <w:pict>
+              <v:rect w14:anchorId="45EC66A8" id="Rectangle 1" o:spid="_x0000_s1035" style="position:absolute;margin-left:330.9pt;margin-top:199.25pt;width:109.5pt;height:67.5pt;z-index:251659264;visibility:visible;mso-wrap-style:square;mso-wrap-distance-left:9pt;mso-wrap-distance-top:0;mso-wrap-distance-right:9pt;mso-wrap-distance-bottom:0;mso-position-horizontal:absolute;mso-position-horizontal-relative:text;mso-position-vertical:absolute;mso-position-vertical-relative:text;v-text-anchor:middle" o:gfxdata="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" filled="f" strokecolor="black [3213]" strokeweight="4.5pt">
+                <v:textbox>
+                  <w:txbxContent>
+                    <w:p>
+                      <w:pPr>
+                        <w:jc w:val="center"/>
+                        <w:rPr>
+                          <w:color w:val="000000" w:themeColor="text1"/>
+                          <w:sz w:val="28"/>
+                          <w:szCs w:val="28"/>
+                          <w:lang w:val="en-US"/>
+                          <w14:shadow w14:blurRad="38100" w14:dist="19050" w14:dir="2700000" w14:sx="100000" w14:sy="100000" w14:kx="0" w14:ky="0" w14:algn="tl">
+                            <w14:schemeClr w14:val="dk1">
+                              <w14:alpha w14:val="60000"/>
+                            </w14:schemeClr>
+                          </w14:shadow>
+                          <w14:textOutline w14:w="9525" w14:cap="flat" w14:cmpd="sng" w14:algn="ctr">
+                            <w14:noFill/>
+                            <w14:prstDash w14:val="solid"/>
+                            <w14:round/>
+                          </w14:textOutline>
+                        </w:rPr>
+                      </w:pPr>
+                      <w:r>
+                        <w:rPr>
+                          <w:color w:val="000000" w:themeColor="text1"/>
+                          <w:sz w:val="28"/>
+                          <w:szCs w:val="28"/>
+                          <w:lang w:val="en-US"/>
+                          <w14:shadow w14:blurRad="38100" w14:dist="19050" w14:dir="2700000" w14:sx="100000" w14:sy="100000" w14:kx="0" w14:ky="0" w14:algn="tl">
+                            <w14:schemeClr w14:val="dk1">
+                              <w14:alpha w14:val="60000"/>
+                            </w14:schemeClr>
+                          </w14:shadow>
+                          <w14:textOutline w14:w="9525" w14:cap="flat" w14:cmpd="sng" w14:algn="ctr">
+                            <w14:noFill/>
+                            <w14:prstDash w14:val="solid"/>
+                            <w14:round/>
+                          </w14:textOutline>
+                        </w:rPr>
+                        <w:t>Arduino UNO</w:t>
+                      </w:r>
+                    </w:p>
+                  </w:txbxContent>
+                </v:textbox>
+              </v:rect>
+            </w:pict>
+          </mc:Fallback>
+        </mc:AlternateContent>
+      </w:r>
       <w:r>
         <w:br w:type="page"/>
       </w:r>

</xml_diff>